<commit_message>
updated resume to reflect page
</commit_message>
<xml_diff>
--- a/library/static/franssantoso_resume.docx
+++ b/library/static/franssantoso_resume.docx
@@ -1,6 +1,6 @@
 
 <file path=word/document.xml><?xml version="1.0" encoding="utf-8"?>
-<w:document xmlns:wpc="http://schemas.microsoft.com/office/word/2010/wordprocessingCanvas" xmlns:cx="http://schemas.microsoft.com/office/drawing/2014/chartex" xmlns:cx1="http://schemas.microsoft.com/office/drawing/2015/9/8/chartex" xmlns:cx2="http://schemas.microsoft.com/office/drawing/2015/10/21/chartex" xmlns:cx3="http://schemas.microsoft.com/office/drawing/2016/5/9/chartex" xmlns:cx4="http://schemas.microsoft.com/office/drawing/2016/5/10/chartex" xmlns:cx5="http://schemas.microsoft.com/office/drawing/2016/5/11/chartex" xmlns:cx6="http://schemas.microsoft.com/office/drawing/2016/5/12/chartex" xmlns:cx7="http://schemas.microsoft.com/office/drawing/2016/5/13/chartex" xmlns:cx8="http://schemas.microsoft.com/office/drawing/2016/5/14/chartex" xmlns:mc="http://schemas.openxmlformats.org/markup-compatibility/2006" xmlns:aink="http://schemas.microsoft.com/office/drawing/2016/ink" xmlns:am3d="http://schemas.microsoft.com/office/drawing/2017/model3d" xmlns:o="urn:schemas-microsoft-com:office:office" xmlns:oel="http://schemas.microsoft.com/office/2019/extlst" xmlns:r="http://schemas.openxmlformats.org/officeDocument/2006/relationships" xmlns:m="http://schemas.openxmlformats.org/officeDocument/2006/math" xmlns:v="urn:schemas-microsoft-com:vml" xmlns:wp14="http://schemas.microsoft.com/office/word/2010/wordprocessingDrawing" xmlns:wp="http://schemas.openxmlformats.org/drawingml/2006/wordprocessingDrawing" xmlns:w10="urn:schemas-microsoft-com:office:word" xmlns:w="http://schemas.openxmlformats.org/wordprocessingml/2006/main" xmlns:w14="http://schemas.microsoft.com/office/word/2010/wordml" xmlns:w15="http://schemas.microsoft.com/office/word/2012/wordml" xmlns:w16cex="http://schemas.microsoft.com/office/word/2018/wordml/cex" xmlns:w16cid="http://schemas.microsoft.com/office/word/2016/wordml/cid" xmlns:w16="http://schemas.microsoft.com/office/word/2018/wordml" xmlns:w16du="http://schemas.microsoft.com/office/word/2023/wordml/word16du" xmlns:w16sdtdh="http://schemas.microsoft.com/office/word/2020/wordml/sdtdatahash" xmlns:w16se="http://schemas.microsoft.com/office/word/2015/wordml/symex" xmlns:wpg="http://schemas.microsoft.com/office/word/2010/wordprocessingGroup" xmlns:wpi="http://schemas.microsoft.com/office/word/2010/wordprocessingInk" xmlns:wne="http://schemas.microsoft.com/office/word/2006/wordml" xmlns:wps="http://schemas.microsoft.com/office/word/2010/wordprocessingShape" mc:Ignorable="w14 w15 w16se w16cid w16 w16cex w16sdtdh wp14">
+<w:document xmlns:wpc="http://schemas.microsoft.com/office/word/2010/wordprocessingCanvas" xmlns:cx="http://schemas.microsoft.com/office/drawing/2014/chartex" xmlns:cx1="http://schemas.microsoft.com/office/drawing/2015/9/8/chartex" xmlns:cx2="http://schemas.microsoft.com/office/drawing/2015/10/21/chartex" xmlns:cx3="http://schemas.microsoft.com/office/drawing/2016/5/9/chartex" xmlns:cx4="http://schemas.microsoft.com/office/drawing/2016/5/10/chartex" xmlns:cx5="http://schemas.microsoft.com/office/drawing/2016/5/11/chartex" xmlns:cx6="http://schemas.microsoft.com/office/drawing/2016/5/12/chartex" xmlns:cx7="http://schemas.microsoft.com/office/drawing/2016/5/13/chartex" xmlns:cx8="http://schemas.microsoft.com/office/drawing/2016/5/14/chartex" xmlns:mc="http://schemas.openxmlformats.org/markup-compatibility/2006" xmlns:aink="http://schemas.microsoft.com/office/drawing/2016/ink" xmlns:am3d="http://schemas.microsoft.com/office/drawing/2017/model3d" xmlns:o="urn:schemas-microsoft-com:office:office" xmlns:oel="http://schemas.microsoft.com/office/2019/extlst" xmlns:r="http://schemas.openxmlformats.org/officeDocument/2006/relationships" xmlns:m="http://schemas.openxmlformats.org/officeDocument/2006/math" xmlns:v="urn:schemas-microsoft-com:vml" xmlns:wp14="http://schemas.microsoft.com/office/word/2010/wordprocessingDrawing" xmlns:wp="http://schemas.openxmlformats.org/drawingml/2006/wordprocessingDrawing" xmlns:w10="urn:schemas-microsoft-com:office:word" xmlns:w="http://schemas.openxmlformats.org/wordprocessingml/2006/main" xmlns:w14="http://schemas.microsoft.com/office/word/2010/wordml" xmlns:w15="http://schemas.microsoft.com/office/word/2012/wordml" xmlns:w16cex="http://schemas.microsoft.com/office/word/2018/wordml/cex" xmlns:w16cid="http://schemas.microsoft.com/office/word/2016/wordml/cid" xmlns:w16="http://schemas.microsoft.com/office/word/2018/wordml" xmlns:w16sdtdh="http://schemas.microsoft.com/office/word/2020/wordml/sdtdatahash" xmlns:w16se="http://schemas.microsoft.com/office/word/2015/wordml/symex" xmlns:wpg="http://schemas.microsoft.com/office/word/2010/wordprocessingGroup" xmlns:wpi="http://schemas.microsoft.com/office/word/2010/wordprocessingInk" xmlns:wne="http://schemas.microsoft.com/office/word/2006/wordml" xmlns:wps="http://schemas.microsoft.com/office/word/2010/wordprocessingShape" mc:Ignorable="w14 w15 w16se w16cid w16 w16cex w16sdtdh wp14">
   <w:body>
     <w:p>
       <w:pPr>
@@ -37,13 +37,7 @@
         <w:rPr>
           <w:rFonts w:asciiTheme="majorHAnsi" w:hAnsiTheme="majorHAnsi" w:cstheme="majorHAnsi"/>
         </w:rPr>
-        <w:t>Lynchburg, VA 245</w:t>
-      </w:r>
-      <w:r>
-        <w:rPr>
-          <w:rFonts w:asciiTheme="majorHAnsi" w:hAnsiTheme="majorHAnsi" w:cstheme="majorHAnsi"/>
-        </w:rPr>
-        <w:t>02</w:t>
+        <w:t>Altoona, WI 54720</w:t>
       </w:r>
       <w:r>
         <w:rPr>
@@ -81,7 +75,7 @@
             <w:rStyle w:val="Hyperlink"/>
             <w:rFonts w:asciiTheme="majorHAnsi" w:hAnsiTheme="majorHAnsi" w:cstheme="majorHAnsi"/>
           </w:rPr>
-          <w:t>fsantoso@liberty.edu</w:t>
+          <w:t>info@franssantoso.com</w:t>
         </w:r>
       </w:hyperlink>
       <w:r>
@@ -131,8 +125,40 @@
           <w:bCs/>
           <w:szCs w:val="24"/>
         </w:rPr>
-        <w:t xml:space="preserve"> franssantoso.com</w:t>
-      </w:r>
+        <w:t xml:space="preserve"> </w:t>
+      </w:r>
+      <w:hyperlink r:id="rId12" w:history="1">
+        <w:r>
+          <w:rPr>
+            <w:rStyle w:val="Hyperlink"/>
+            <w:rFonts w:asciiTheme="minorHAnsi" w:hAnsiTheme="minorHAnsi" w:cstheme="minorHAnsi"/>
+            <w:b/>
+            <w:bCs/>
+            <w:szCs w:val="24"/>
+          </w:rPr>
+          <w:t>franssan</w:t>
+        </w:r>
+        <w:r>
+          <w:rPr>
+            <w:rStyle w:val="Hyperlink"/>
+            <w:rFonts w:asciiTheme="minorHAnsi" w:hAnsiTheme="minorHAnsi" w:cstheme="minorHAnsi"/>
+            <w:b/>
+            <w:bCs/>
+            <w:szCs w:val="24"/>
+          </w:rPr>
+          <w:t>t</w:t>
+        </w:r>
+        <w:r>
+          <w:rPr>
+            <w:rStyle w:val="Hyperlink"/>
+            <w:rFonts w:asciiTheme="minorHAnsi" w:hAnsiTheme="minorHAnsi" w:cstheme="minorHAnsi"/>
+            <w:b/>
+            <w:bCs/>
+            <w:szCs w:val="24"/>
+          </w:rPr>
+          <w:t>oso.com</w:t>
+        </w:r>
+      </w:hyperlink>
     </w:p>
     <w:p>
       <w:pPr>
@@ -154,7 +180,7 @@
           <w:bCs/>
           <w:szCs w:val="24"/>
         </w:rPr>
-        <w:t>OBJECTIVE</w:t>
+        <w:t>ABOUT ME</w:t>
       </w:r>
     </w:p>
     <w:p>
@@ -170,38 +196,78 @@
           <w:rFonts w:asciiTheme="minorHAnsi" w:hAnsiTheme="minorHAnsi" w:cstheme="minorHAnsi"/>
           <w:szCs w:val="24"/>
         </w:rPr>
-        <w:t>Highly motivated and</w:t>
+        <w:t>I am a Full</w:t>
       </w:r>
       <w:r>
         <w:rPr>
           <w:rFonts w:asciiTheme="minorHAnsi" w:hAnsiTheme="minorHAnsi" w:cstheme="minorHAnsi"/>
           <w:szCs w:val="24"/>
         </w:rPr>
-        <w:t xml:space="preserve"> quick learner, seeking</w:t>
+        <w:t xml:space="preserve"> </w:t>
       </w:r>
       <w:r>
         <w:rPr>
           <w:rFonts w:asciiTheme="minorHAnsi" w:hAnsiTheme="minorHAnsi" w:cstheme="minorHAnsi"/>
           <w:szCs w:val="24"/>
         </w:rPr>
-        <w:t xml:space="preserve"> a real work environment performing</w:t>
+        <w:t>Stack Web Developer at</w:t>
       </w:r>
       <w:r>
         <w:rPr>
           <w:rFonts w:asciiTheme="minorHAnsi" w:hAnsiTheme="minorHAnsi" w:cstheme="minorHAnsi"/>
           <w:szCs w:val="24"/>
         </w:rPr>
+        <w:t xml:space="preserve"> First Net Impressions</w:t>
+      </w:r>
+      <w:r>
+        <w:rPr>
+          <w:rFonts w:asciiTheme="minorHAnsi" w:hAnsiTheme="minorHAnsi" w:cstheme="minorHAnsi"/>
+          <w:szCs w:val="24"/>
+        </w:rPr>
+        <w:t>. I work on both the front</w:t>
+      </w:r>
+      <w:r>
+        <w:rPr>
+          <w:rFonts w:asciiTheme="minorHAnsi" w:hAnsiTheme="minorHAnsi" w:cstheme="minorHAnsi"/>
+          <w:szCs w:val="24"/>
+        </w:rPr>
         <w:t xml:space="preserve"> </w:t>
       </w:r>
       <w:r>
+        <w:rPr>
+          <w:rFonts w:asciiTheme="minorHAnsi" w:hAnsiTheme="minorHAnsi" w:cstheme="minorHAnsi"/>
+          <w:szCs w:val="24"/>
+        </w:rPr>
+        <w:t>end and the back</w:t>
+      </w:r>
+      <w:r>
+        <w:rPr>
+          <w:rFonts w:asciiTheme="minorHAnsi" w:hAnsiTheme="minorHAnsi" w:cstheme="minorHAnsi"/>
+          <w:szCs w:val="24"/>
+        </w:rPr>
+        <w:t xml:space="preserve"> </w:t>
+      </w:r>
+      <w:r>
+        <w:rPr>
+          <w:rFonts w:asciiTheme="minorHAnsi" w:hAnsiTheme="minorHAnsi" w:cstheme="minorHAnsi"/>
+          <w:szCs w:val="24"/>
+        </w:rPr>
+        <w:t>end of the development process, creating and designing websites for clients.</w:t>
+      </w:r>
+    </w:p>
+    <w:p>
+      <w:pPr>
+        <w:pBdr>
+          <w:bottom w:val="single" w:sz="12" w:space="1" w:color="auto"/>
+        </w:pBdr>
+        <w:spacing w:line="240" w:lineRule="auto"/>
         <w:rPr>
           <w:rFonts w:asciiTheme="minorHAnsi" w:hAnsiTheme="minorHAnsi" w:cstheme="minorHAnsi"/>
           <w:b/>
           <w:bCs/>
           <w:szCs w:val="24"/>
         </w:rPr>
-        <w:t>software</w:t>
-      </w:r>
+      </w:pPr>
       <w:r>
         <w:rPr>
           <w:rFonts w:asciiTheme="minorHAnsi" w:hAnsiTheme="minorHAnsi" w:cstheme="minorHAnsi"/>
@@ -209,471 +275,23 @@
           <w:bCs/>
           <w:szCs w:val="24"/>
         </w:rPr>
-        <w:t xml:space="preserve"> development</w:t>
-      </w:r>
-      <w:r>
-        <w:rPr>
-          <w:rFonts w:asciiTheme="minorHAnsi" w:hAnsiTheme="minorHAnsi" w:cstheme="minorHAnsi"/>
-          <w:szCs w:val="24"/>
-        </w:rPr>
-        <w:t xml:space="preserve"> related tasks that will make use of softwar</w:t>
-      </w:r>
-      <w:r>
-        <w:rPr>
-          <w:rFonts w:asciiTheme="minorHAnsi" w:hAnsiTheme="minorHAnsi" w:cstheme="minorHAnsi"/>
-          <w:szCs w:val="24"/>
-        </w:rPr>
-        <w:t>e</w:t>
-      </w:r>
-      <w:r>
-        <w:rPr>
-          <w:rFonts w:asciiTheme="minorHAnsi" w:hAnsiTheme="minorHAnsi" w:cstheme="minorHAnsi"/>
-          <w:szCs w:val="24"/>
-        </w:rPr>
-        <w:t>, project management, and leadership skills.</w:t>
-      </w:r>
-    </w:p>
-    <w:p>
-      <w:pPr>
-        <w:pBdr>
-          <w:bottom w:val="single" w:sz="12" w:space="1" w:color="auto"/>
-        </w:pBdr>
-        <w:spacing w:line="240" w:lineRule="auto"/>
+        <w:t xml:space="preserve">PROFESSIONAL </w:t>
+      </w:r>
+      <w:r>
         <w:rPr>
           <w:rFonts w:asciiTheme="minorHAnsi" w:hAnsiTheme="minorHAnsi" w:cstheme="minorHAnsi"/>
           <w:b/>
           <w:bCs/>
           <w:szCs w:val="24"/>
         </w:rPr>
-      </w:pPr>
-      <w:r>
-        <w:rPr>
-          <w:rFonts w:asciiTheme="minorHAnsi" w:hAnsiTheme="minorHAnsi" w:cstheme="minorHAnsi"/>
-          <w:b/>
-          <w:bCs/>
-          <w:szCs w:val="24"/>
-        </w:rPr>
-        <w:t>EDUCATION</w:t>
-      </w:r>
-    </w:p>
-    <w:p>
-      <w:pPr>
-        <w:spacing w:line="240" w:lineRule="auto"/>
-        <w:rPr>
-          <w:rFonts w:asciiTheme="majorHAnsi" w:hAnsiTheme="majorHAnsi" w:cstheme="majorHAnsi"/>
-          <w:szCs w:val="24"/>
-        </w:rPr>
-      </w:pPr>
-      <w:r>
-        <w:rPr>
-          <w:rFonts w:asciiTheme="minorHAnsi" w:hAnsiTheme="minorHAnsi" w:cstheme="minorHAnsi"/>
-          <w:b/>
-          <w:bCs/>
-          <w:szCs w:val="24"/>
-        </w:rPr>
-        <w:t>B</w:t>
-      </w:r>
-      <w:r>
-        <w:rPr>
-          <w:rFonts w:asciiTheme="minorHAnsi" w:hAnsiTheme="minorHAnsi" w:cstheme="minorHAnsi"/>
-          <w:b/>
-          <w:bCs/>
-          <w:szCs w:val="24"/>
-        </w:rPr>
-        <w:t>achelor of Science (B</w:t>
-      </w:r>
-      <w:r>
-        <w:rPr>
-          <w:rFonts w:asciiTheme="minorHAnsi" w:hAnsiTheme="minorHAnsi" w:cstheme="minorHAnsi"/>
-          <w:b/>
-          <w:bCs/>
-          <w:szCs w:val="24"/>
-        </w:rPr>
-        <w:t>.</w:t>
-      </w:r>
-      <w:r>
-        <w:rPr>
-          <w:rFonts w:asciiTheme="minorHAnsi" w:hAnsiTheme="minorHAnsi" w:cstheme="minorHAnsi"/>
-          <w:b/>
-          <w:bCs/>
-          <w:szCs w:val="24"/>
-        </w:rPr>
-        <w:t>S</w:t>
-      </w:r>
-      <w:r>
-        <w:rPr>
-          <w:rFonts w:asciiTheme="minorHAnsi" w:hAnsiTheme="minorHAnsi" w:cstheme="minorHAnsi"/>
-          <w:b/>
-          <w:bCs/>
-          <w:szCs w:val="24"/>
-        </w:rPr>
-        <w:t>.</w:t>
-      </w:r>
-      <w:r>
-        <w:rPr>
-          <w:rFonts w:asciiTheme="minorHAnsi" w:hAnsiTheme="minorHAnsi" w:cstheme="minorHAnsi"/>
-          <w:b/>
-          <w:bCs/>
-          <w:szCs w:val="24"/>
-        </w:rPr>
-        <w:t>)</w:t>
-      </w:r>
-      <w:r>
-        <w:rPr>
-          <w:rFonts w:asciiTheme="minorHAnsi" w:hAnsiTheme="minorHAnsi" w:cstheme="minorHAnsi"/>
-          <w:b/>
-          <w:bCs/>
-          <w:szCs w:val="24"/>
-        </w:rPr>
-        <w:t xml:space="preserve"> in Computer Science</w:t>
-      </w:r>
-      <w:r>
-        <w:rPr>
-          <w:rFonts w:asciiTheme="minorHAnsi" w:hAnsiTheme="minorHAnsi" w:cstheme="minorHAnsi"/>
-          <w:b/>
-          <w:bCs/>
-          <w:szCs w:val="24"/>
-        </w:rPr>
-        <w:t>,</w:t>
-      </w:r>
-      <w:r>
-        <w:rPr>
-          <w:rFonts w:asciiTheme="minorHAnsi" w:hAnsiTheme="minorHAnsi" w:cstheme="minorHAnsi"/>
-          <w:b/>
-          <w:bCs/>
-          <w:szCs w:val="24"/>
-        </w:rPr>
-        <w:t xml:space="preserve"> </w:t>
-      </w:r>
-      <w:r>
-        <w:rPr>
-          <w:rFonts w:asciiTheme="majorHAnsi" w:hAnsiTheme="majorHAnsi" w:cstheme="majorHAnsi"/>
-          <w:szCs w:val="24"/>
-        </w:rPr>
-        <w:t xml:space="preserve">Liberty University, Lynchburg, VA    </w:t>
-      </w:r>
-      <w:r>
-        <w:rPr>
-          <w:rFonts w:asciiTheme="majorHAnsi" w:hAnsiTheme="majorHAnsi" w:cstheme="majorHAnsi"/>
-          <w:szCs w:val="24"/>
-        </w:rPr>
-        <w:t xml:space="preserve">Aug 2019 - </w:t>
-      </w:r>
-      <w:r>
-        <w:rPr>
-          <w:rFonts w:asciiTheme="majorHAnsi" w:hAnsiTheme="majorHAnsi" w:cstheme="majorHAnsi"/>
-          <w:szCs w:val="24"/>
-        </w:rPr>
-        <w:t>May 2023</w:t>
-      </w:r>
-    </w:p>
-    <w:p>
-      <w:pPr>
-        <w:pStyle w:val="ListParagraph"/>
-        <w:numPr>
-          <w:ilvl w:val="0"/>
-          <w:numId w:val="2"/>
-        </w:numPr>
-        <w:spacing w:line="240" w:lineRule="auto"/>
-        <w:ind w:left="270" w:hanging="270"/>
-        <w:rPr>
-          <w:rFonts w:asciiTheme="majorHAnsi" w:hAnsiTheme="majorHAnsi" w:cstheme="majorHAnsi"/>
-          <w:b/>
-          <w:bCs/>
-          <w:szCs w:val="24"/>
-        </w:rPr>
-      </w:pPr>
-      <w:r>
-        <w:rPr>
-          <w:rFonts w:asciiTheme="majorHAnsi" w:hAnsiTheme="majorHAnsi" w:cstheme="majorHAnsi"/>
-          <w:szCs w:val="24"/>
-        </w:rPr>
-        <w:t xml:space="preserve">Specialization: </w:t>
-      </w:r>
-      <w:r>
-        <w:rPr>
-          <w:rFonts w:asciiTheme="majorHAnsi" w:hAnsiTheme="majorHAnsi" w:cstheme="majorHAnsi"/>
-          <w:b/>
-          <w:bCs/>
-          <w:szCs w:val="24"/>
-        </w:rPr>
-        <w:t>Software Engineering</w:t>
-      </w:r>
-      <w:r>
-        <w:rPr>
-          <w:rFonts w:asciiTheme="majorHAnsi" w:hAnsiTheme="majorHAnsi" w:cstheme="majorHAnsi"/>
-          <w:b/>
-          <w:bCs/>
-          <w:szCs w:val="24"/>
-        </w:rPr>
-        <w:t>, Web and Mobile Development</w:t>
-      </w:r>
-    </w:p>
-    <w:p>
-      <w:pPr>
-        <w:pStyle w:val="ListParagraph"/>
-        <w:numPr>
-          <w:ilvl w:val="0"/>
-          <w:numId w:val="2"/>
-        </w:numPr>
-        <w:spacing w:line="240" w:lineRule="auto"/>
-        <w:ind w:left="270" w:hanging="270"/>
-        <w:rPr>
-          <w:rFonts w:asciiTheme="majorHAnsi" w:hAnsiTheme="majorHAnsi" w:cstheme="majorHAnsi"/>
-          <w:szCs w:val="24"/>
-        </w:rPr>
-      </w:pPr>
-      <w:r>
-        <w:rPr>
-          <w:rFonts w:asciiTheme="majorHAnsi" w:hAnsiTheme="majorHAnsi" w:cstheme="majorHAnsi"/>
-          <w:szCs w:val="24"/>
-        </w:rPr>
-        <w:t xml:space="preserve">Overall </w:t>
-      </w:r>
-      <w:r>
-        <w:rPr>
-          <w:rFonts w:asciiTheme="majorHAnsi" w:hAnsiTheme="majorHAnsi" w:cstheme="majorHAnsi"/>
-          <w:szCs w:val="24"/>
-        </w:rPr>
-        <w:t xml:space="preserve">GPA: </w:t>
-      </w:r>
-      <w:r>
-        <w:rPr>
-          <w:rFonts w:asciiTheme="majorHAnsi" w:hAnsiTheme="majorHAnsi" w:cstheme="majorHAnsi"/>
-          <w:b/>
-          <w:bCs/>
-          <w:szCs w:val="24"/>
-        </w:rPr>
-        <w:t>3.9</w:t>
-      </w:r>
-      <w:r>
-        <w:rPr>
-          <w:rFonts w:asciiTheme="majorHAnsi" w:hAnsiTheme="majorHAnsi" w:cstheme="majorHAnsi"/>
-          <w:b/>
-          <w:bCs/>
-          <w:szCs w:val="24"/>
-        </w:rPr>
-        <w:t>4</w:t>
-      </w:r>
-      <w:r>
-        <w:rPr>
-          <w:rFonts w:asciiTheme="majorHAnsi" w:hAnsiTheme="majorHAnsi" w:cstheme="majorHAnsi"/>
-          <w:b/>
-          <w:bCs/>
-          <w:szCs w:val="24"/>
-        </w:rPr>
-        <w:t>/4</w:t>
-      </w:r>
-      <w:r>
-        <w:rPr>
-          <w:rFonts w:asciiTheme="majorHAnsi" w:hAnsiTheme="majorHAnsi" w:cstheme="majorHAnsi"/>
-          <w:b/>
-          <w:bCs/>
-          <w:szCs w:val="24"/>
-        </w:rPr>
-        <w:t>.00</w:t>
-      </w:r>
-    </w:p>
-    <w:p>
-      <w:pPr>
-        <w:pStyle w:val="ListParagraph"/>
-        <w:numPr>
-          <w:ilvl w:val="0"/>
-          <w:numId w:val="2"/>
-        </w:numPr>
-        <w:spacing w:line="240" w:lineRule="auto"/>
-        <w:ind w:left="270" w:hanging="270"/>
-        <w:rPr>
-          <w:rFonts w:asciiTheme="majorHAnsi" w:hAnsiTheme="majorHAnsi" w:cstheme="majorHAnsi"/>
-          <w:szCs w:val="24"/>
-        </w:rPr>
-      </w:pPr>
-      <w:r>
-        <w:rPr>
-          <w:rFonts w:asciiTheme="majorHAnsi" w:hAnsiTheme="majorHAnsi" w:cstheme="majorHAnsi"/>
-          <w:szCs w:val="24"/>
-        </w:rPr>
-        <w:t>Dean’s List</w:t>
-      </w:r>
-      <w:r>
-        <w:rPr>
-          <w:rFonts w:asciiTheme="majorHAnsi" w:hAnsiTheme="majorHAnsi" w:cstheme="majorHAnsi"/>
-          <w:szCs w:val="24"/>
-        </w:rPr>
-        <w:t xml:space="preserve"> – Fall 2019 - Present</w:t>
-      </w:r>
-    </w:p>
-    <w:p>
-      <w:pPr>
-        <w:pStyle w:val="ListParagraph"/>
-        <w:numPr>
-          <w:ilvl w:val="0"/>
-          <w:numId w:val="2"/>
-        </w:numPr>
-        <w:spacing w:line="240" w:lineRule="auto"/>
-        <w:ind w:left="270" w:hanging="270"/>
-        <w:rPr>
-          <w:rFonts w:asciiTheme="majorHAnsi" w:hAnsiTheme="majorHAnsi" w:cstheme="majorHAnsi"/>
-          <w:szCs w:val="24"/>
-        </w:rPr>
-      </w:pPr>
-      <w:r>
-        <w:rPr>
-          <w:rFonts w:asciiTheme="majorHAnsi" w:hAnsiTheme="majorHAnsi" w:cstheme="majorHAnsi"/>
-          <w:szCs w:val="24"/>
-        </w:rPr>
-        <w:t xml:space="preserve">ABET </w:t>
-      </w:r>
-      <w:r>
-        <w:rPr>
-          <w:rFonts w:asciiTheme="majorHAnsi" w:hAnsiTheme="majorHAnsi" w:cstheme="majorHAnsi"/>
-          <w:szCs w:val="24"/>
-        </w:rPr>
-        <w:t>accredited</w:t>
-      </w:r>
-    </w:p>
-    <w:p>
-      <w:pPr>
-        <w:pBdr>
-          <w:bottom w:val="single" w:sz="12" w:space="1" w:color="auto"/>
-        </w:pBdr>
-        <w:spacing w:line="240" w:lineRule="auto"/>
-        <w:rPr>
-          <w:rFonts w:asciiTheme="minorHAnsi" w:hAnsiTheme="minorHAnsi" w:cstheme="minorHAnsi"/>
-          <w:b/>
-          <w:bCs/>
-          <w:szCs w:val="24"/>
-        </w:rPr>
-      </w:pPr>
-      <w:r>
-        <w:rPr>
-          <w:rFonts w:asciiTheme="minorHAnsi" w:hAnsiTheme="minorHAnsi" w:cstheme="minorHAnsi"/>
-          <w:b/>
-          <w:bCs/>
-          <w:szCs w:val="24"/>
-        </w:rPr>
-        <w:t>EDUCATION</w:t>
-      </w:r>
-      <w:r>
-        <w:rPr>
-          <w:rFonts w:asciiTheme="minorHAnsi" w:hAnsiTheme="minorHAnsi" w:cstheme="minorHAnsi"/>
-          <w:b/>
-          <w:bCs/>
-          <w:szCs w:val="24"/>
-        </w:rPr>
-        <w:t>AL HIGHLIGHTS</w:t>
-      </w:r>
-    </w:p>
-    <w:p>
-      <w:pPr>
-        <w:pStyle w:val="ListParagraph"/>
-        <w:numPr>
-          <w:ilvl w:val="0"/>
-          <w:numId w:val="14"/>
-        </w:numPr>
-        <w:spacing w:line="240" w:lineRule="auto"/>
-        <w:ind w:left="270" w:hanging="270"/>
-        <w:rPr>
-          <w:rFonts w:asciiTheme="minorHAnsi" w:eastAsiaTheme="minorEastAsia" w:hAnsiTheme="minorHAnsi"/>
-          <w:szCs w:val="24"/>
-        </w:rPr>
-      </w:pPr>
-      <w:r>
-        <w:rPr>
-          <w:rFonts w:asciiTheme="minorHAnsi" w:hAnsiTheme="minorHAnsi"/>
-        </w:rPr>
-        <w:t>Machine Learning capstone project: working with a private business to train a self-driving car by creating self-driving models using AWS DeepRacer and writing reward functions in Python</w:t>
-      </w:r>
-    </w:p>
-    <w:p>
-      <w:pPr>
-        <w:pStyle w:val="ListParagraph"/>
-        <w:numPr>
-          <w:ilvl w:val="0"/>
-          <w:numId w:val="14"/>
-        </w:numPr>
-        <w:spacing w:line="240" w:lineRule="auto"/>
-        <w:ind w:left="270" w:hanging="270"/>
-        <w:rPr>
-          <w:rFonts w:asciiTheme="minorHAnsi" w:eastAsiaTheme="minorEastAsia" w:hAnsiTheme="minorHAnsi"/>
-          <w:szCs w:val="24"/>
-        </w:rPr>
-      </w:pPr>
-      <w:r>
-        <w:rPr>
-          <w:rFonts w:asciiTheme="minorHAnsi" w:hAnsiTheme="minorHAnsi"/>
-        </w:rPr>
-        <w:t>Led a team of students through project planning, business requirements definition, development of software specifications, design of test cases for a software project for a fictional company</w:t>
-      </w:r>
-    </w:p>
-    <w:p>
-      <w:pPr>
-        <w:pStyle w:val="ListParagraph"/>
-        <w:numPr>
-          <w:ilvl w:val="0"/>
-          <w:numId w:val="14"/>
-        </w:numPr>
-        <w:spacing w:line="240" w:lineRule="auto"/>
-        <w:ind w:left="270" w:hanging="270"/>
-        <w:rPr>
-          <w:rFonts w:asciiTheme="minorHAnsi" w:hAnsiTheme="minorHAnsi"/>
-        </w:rPr>
-      </w:pPr>
-      <w:r>
-        <w:rPr>
-          <w:rFonts w:asciiTheme="minorHAnsi" w:hAnsiTheme="minorHAnsi"/>
-        </w:rPr>
-        <w:t>Designed and implemented data structures and algorithms in C++ in the Visual Studio IDE</w:t>
-      </w:r>
-    </w:p>
-    <w:p>
-      <w:pPr>
-        <w:pStyle w:val="ListParagraph"/>
-        <w:numPr>
-          <w:ilvl w:val="0"/>
-          <w:numId w:val="14"/>
-        </w:numPr>
-        <w:spacing w:line="240" w:lineRule="auto"/>
-        <w:ind w:left="270" w:hanging="270"/>
-        <w:rPr>
-          <w:rFonts w:asciiTheme="minorHAnsi" w:hAnsiTheme="minorHAnsi"/>
-        </w:rPr>
-      </w:pPr>
-      <w:r>
-        <w:rPr>
-          <w:rFonts w:asciiTheme="minorHAnsi" w:hAnsiTheme="minorHAnsi"/>
-        </w:rPr>
-        <w:t>Planned, outlined, and developed an MS-SQL database using SQL Server Management Studio</w:t>
-      </w:r>
-    </w:p>
-    <w:p>
-      <w:pPr>
-        <w:pBdr>
-          <w:bottom w:val="single" w:sz="12" w:space="1" w:color="auto"/>
-        </w:pBdr>
-        <w:spacing w:line="240" w:lineRule="auto"/>
-        <w:rPr>
-          <w:rFonts w:asciiTheme="minorHAnsi" w:hAnsiTheme="minorHAnsi" w:cstheme="minorHAnsi"/>
-          <w:b/>
-          <w:bCs/>
-          <w:szCs w:val="24"/>
-        </w:rPr>
-      </w:pPr>
-      <w:r>
-        <w:rPr>
-          <w:rFonts w:asciiTheme="minorHAnsi" w:hAnsiTheme="minorHAnsi" w:cstheme="minorHAnsi"/>
-          <w:b/>
-          <w:bCs/>
-          <w:szCs w:val="24"/>
-        </w:rPr>
-        <w:t>PROJECTS</w:t>
+        <w:t>EXPERIENCE</w:t>
       </w:r>
     </w:p>
     <w:tbl>
       <w:tblPr>
         <w:tblStyle w:val="TableGrid"/>
-        <w:tblW w:w="0" w:type="auto"/>
-        <w:tblInd w:w="-100" w:type="dxa"/>
+        <w:tblW w:w="10350" w:type="dxa"/>
+        <w:tblInd w:w="-95" w:type="dxa"/>
         <w:tblBorders>
           <w:top w:val="none" w:sz="0" w:space="0" w:color="auto"/>
           <w:left w:val="none" w:sz="0" w:space="0" w:color="auto"/>
@@ -685,13 +303,13 @@
         <w:tblLook w:val="04A0" w:firstRow="1" w:lastRow="0" w:firstColumn="1" w:lastColumn="0" w:noHBand="0" w:noVBand="1"/>
       </w:tblPr>
       <w:tblGrid>
-        <w:gridCol w:w="7380"/>
-        <w:gridCol w:w="2929"/>
+        <w:gridCol w:w="7560"/>
+        <w:gridCol w:w="2790"/>
       </w:tblGrid>
       <w:tr>
         <w:tc>
           <w:tcPr>
-            <w:tcW w:w="7380" w:type="dxa"/>
+            <w:tcW w:w="7560" w:type="dxa"/>
           </w:tcPr>
           <w:p>
             <w:pPr>
@@ -700,23 +318,52 @@
                 <w:szCs w:val="24"/>
               </w:rPr>
             </w:pPr>
-            <w:hyperlink r:id="rId12" w:history="1">
-              <w:r>
-                <w:rPr>
-                  <w:rStyle w:val="Hyperlink"/>
-                  <w:rFonts w:asciiTheme="minorHAnsi" w:hAnsiTheme="minorHAnsi" w:cstheme="minorHAnsi"/>
-                  <w:b/>
-                  <w:bCs/>
-                  <w:szCs w:val="24"/>
-                </w:rPr>
-                <w:t>Wordle Copycat Prototype</w:t>
-              </w:r>
-            </w:hyperlink>
             <w:r>
               <w:rPr>
                 <w:rFonts w:asciiTheme="minorHAnsi" w:hAnsiTheme="minorHAnsi" w:cstheme="minorHAnsi"/>
                 <w:b/>
                 <w:bCs/>
+                <w:szCs w:val="24"/>
+              </w:rPr>
+              <w:t>Full</w:t>
+            </w:r>
+            <w:r>
+              <w:rPr>
+                <w:rFonts w:asciiTheme="minorHAnsi" w:hAnsiTheme="minorHAnsi" w:cstheme="minorHAnsi"/>
+                <w:b/>
+                <w:bCs/>
+                <w:szCs w:val="24"/>
+              </w:rPr>
+              <w:t xml:space="preserve"> </w:t>
+            </w:r>
+            <w:r>
+              <w:rPr>
+                <w:rFonts w:asciiTheme="minorHAnsi" w:hAnsiTheme="minorHAnsi" w:cstheme="minorHAnsi"/>
+                <w:b/>
+                <w:bCs/>
+                <w:szCs w:val="24"/>
+              </w:rPr>
+              <w:t>Stack Web Developer</w:t>
+            </w:r>
+            <w:r>
+              <w:rPr>
+                <w:rFonts w:asciiTheme="majorHAnsi" w:hAnsiTheme="majorHAnsi" w:cstheme="majorHAnsi"/>
+                <w:b/>
+                <w:bCs/>
+                <w:szCs w:val="24"/>
+              </w:rPr>
+              <w:t xml:space="preserve">, </w:t>
+            </w:r>
+            <w:r>
+              <w:rPr>
+                <w:rFonts w:asciiTheme="minorHAnsi" w:hAnsiTheme="minorHAnsi" w:cstheme="minorHAnsi"/>
+                <w:szCs w:val="24"/>
+              </w:rPr>
+              <w:t>First Net Impressions</w:t>
+            </w:r>
+            <w:r>
+              <w:rPr>
+                <w:rFonts w:asciiTheme="majorHAnsi" w:hAnsiTheme="majorHAnsi" w:cstheme="majorHAnsi"/>
                 <w:szCs w:val="24"/>
               </w:rPr>
               <w:t xml:space="preserve">, </w:t>
@@ -726,13 +373,13 @@
                 <w:rFonts w:asciiTheme="majorHAnsi" w:hAnsiTheme="majorHAnsi" w:cstheme="majorHAnsi"/>
                 <w:szCs w:val="24"/>
               </w:rPr>
-              <w:t xml:space="preserve">Liberty University                          </w:t>
+              <w:t>Altoona, WI</w:t>
             </w:r>
           </w:p>
         </w:tc>
         <w:tc>
           <w:tcPr>
-            <w:tcW w:w="2929" w:type="dxa"/>
+            <w:tcW w:w="2790" w:type="dxa"/>
           </w:tcPr>
           <w:p>
             <w:pPr>
@@ -747,21 +394,7 @@
                 <w:rFonts w:asciiTheme="majorHAnsi" w:hAnsiTheme="majorHAnsi" w:cstheme="majorHAnsi"/>
                 <w:szCs w:val="24"/>
               </w:rPr>
-              <w:t xml:space="preserve">  </w:t>
-            </w:r>
-            <w:r>
-              <w:rPr>
-                <w:rFonts w:asciiTheme="majorHAnsi" w:hAnsiTheme="majorHAnsi" w:cstheme="majorHAnsi"/>
-                <w:szCs w:val="24"/>
-              </w:rPr>
-              <w:t>Jan</w:t>
-            </w:r>
-            <w:r>
-              <w:rPr>
-                <w:rFonts w:asciiTheme="majorHAnsi" w:hAnsiTheme="majorHAnsi" w:cstheme="majorHAnsi"/>
-                <w:szCs w:val="24"/>
-              </w:rPr>
-              <w:t xml:space="preserve"> </w:t>
+              <w:t xml:space="preserve">May </w:t>
             </w:r>
             <w:r>
               <w:rPr>
@@ -782,28 +415,7 @@
                 <w:rFonts w:asciiTheme="majorHAnsi" w:hAnsiTheme="majorHAnsi" w:cstheme="majorHAnsi"/>
                 <w:szCs w:val="24"/>
               </w:rPr>
-              <w:t xml:space="preserve"> – </w:t>
-            </w:r>
-            <w:r>
-              <w:rPr>
-                <w:rFonts w:asciiTheme="majorHAnsi" w:hAnsiTheme="majorHAnsi" w:cstheme="majorHAnsi"/>
-                <w:szCs w:val="24"/>
-              </w:rPr>
-              <w:t>Feb</w:t>
-            </w:r>
-            <w:r>
-              <w:rPr>
-                <w:rFonts w:asciiTheme="majorHAnsi" w:hAnsiTheme="majorHAnsi" w:cstheme="majorHAnsi"/>
-                <w:szCs w:val="24"/>
-              </w:rPr>
-              <w:t xml:space="preserve"> 202</w:t>
-            </w:r>
-            <w:r>
-              <w:rPr>
-                <w:rFonts w:asciiTheme="majorHAnsi" w:hAnsiTheme="majorHAnsi" w:cstheme="majorHAnsi"/>
-                <w:szCs w:val="24"/>
-              </w:rPr>
-              <w:t>3</w:t>
+              <w:t xml:space="preserve"> – Present</w:t>
             </w:r>
           </w:p>
         </w:tc>
@@ -814,10 +426,9 @@
         <w:pStyle w:val="ListParagraph"/>
         <w:numPr>
           <w:ilvl w:val="0"/>
-          <w:numId w:val="5"/>
+          <w:numId w:val="9"/>
         </w:numPr>
         <w:spacing w:line="240" w:lineRule="auto"/>
-        <w:ind w:left="270" w:hanging="270"/>
         <w:rPr>
           <w:rFonts w:asciiTheme="majorHAnsi" w:hAnsiTheme="majorHAnsi" w:cstheme="majorBidi"/>
         </w:rPr>
@@ -826,7 +437,7 @@
         <w:rPr>
           <w:rFonts w:asciiTheme="majorHAnsi" w:hAnsiTheme="majorHAnsi" w:cstheme="majorBidi"/>
         </w:rPr>
-        <w:t>Implemented a copy of the popular internet game Wordle developed fully in the React frontend</w:t>
+        <w:t>Leveraged skills in JavaScript, HTML, and CSS for front-end web development, creating visually appealing and intuitive interfaces</w:t>
       </w:r>
     </w:p>
     <w:p>
@@ -834,10 +445,9 @@
         <w:pStyle w:val="ListParagraph"/>
         <w:numPr>
           <w:ilvl w:val="0"/>
-          <w:numId w:val="5"/>
+          <w:numId w:val="9"/>
         </w:numPr>
         <w:spacing w:line="240" w:lineRule="auto"/>
-        <w:ind w:left="270" w:hanging="270"/>
         <w:rPr>
           <w:rFonts w:asciiTheme="majorHAnsi" w:hAnsiTheme="majorHAnsi" w:cstheme="majorBidi"/>
         </w:rPr>
@@ -846,7 +456,7 @@
         <w:rPr>
           <w:rFonts w:asciiTheme="majorHAnsi" w:hAnsiTheme="majorHAnsi" w:cstheme="majorBidi"/>
         </w:rPr>
-        <w:t>Explored webpage hosting using Google's Firebase where the game is fully working</w:t>
+        <w:t>Utilized PHP for back-end development, ensuring secure and efficient website functionality</w:t>
       </w:r>
     </w:p>
     <w:p>
@@ -854,152 +464,37 @@
         <w:pStyle w:val="ListParagraph"/>
         <w:numPr>
           <w:ilvl w:val="0"/>
-          <w:numId w:val="5"/>
+          <w:numId w:val="9"/>
         </w:numPr>
         <w:spacing w:line="240" w:lineRule="auto"/>
-        <w:ind w:left="270" w:hanging="270"/>
-        <w:rPr>
-          <w:rFonts w:asciiTheme="majorHAnsi" w:hAnsiTheme="majorHAnsi" w:cstheme="majorHAnsi"/>
-          <w:szCs w:val="24"/>
-        </w:rPr>
-      </w:pPr>
-      <w:r>
         <w:rPr>
           <w:rFonts w:asciiTheme="majorHAnsi" w:hAnsiTheme="majorHAnsi" w:cstheme="majorBidi"/>
         </w:rPr>
-        <w:t>Took advantage of third-party libraries in order to ease and speed up development</w:t>
-      </w:r>
-    </w:p>
-    <w:tbl>
-      <w:tblPr>
-        <w:tblStyle w:val="TableGrid"/>
-        <w:tblW w:w="0" w:type="auto"/>
-        <w:tblInd w:w="-95" w:type="dxa"/>
-        <w:tblBorders>
-          <w:top w:val="none" w:sz="0" w:space="0" w:color="auto"/>
-          <w:left w:val="none" w:sz="0" w:space="0" w:color="auto"/>
-          <w:bottom w:val="none" w:sz="0" w:space="0" w:color="auto"/>
-          <w:right w:val="none" w:sz="0" w:space="0" w:color="auto"/>
-          <w:insideH w:val="none" w:sz="0" w:space="0" w:color="auto"/>
-          <w:insideV w:val="none" w:sz="0" w:space="0" w:color="auto"/>
-        </w:tblBorders>
-        <w:tblLook w:val="04A0" w:firstRow="1" w:lastRow="0" w:firstColumn="1" w:lastColumn="0" w:noHBand="0" w:noVBand="1"/>
-      </w:tblPr>
-      <w:tblGrid>
-        <w:gridCol w:w="7380"/>
-        <w:gridCol w:w="2929"/>
-      </w:tblGrid>
-      <w:tr>
-        <w:tc>
-          <w:tcPr>
-            <w:tcW w:w="7380" w:type="dxa"/>
-          </w:tcPr>
-          <w:p>
-            <w:pPr>
-              <w:rPr>
-                <w:rFonts w:asciiTheme="majorHAnsi" w:hAnsiTheme="majorHAnsi" w:cstheme="majorHAnsi"/>
-                <w:szCs w:val="24"/>
-              </w:rPr>
-            </w:pPr>
-            <w:r>
-              <w:rPr>
-                <w:rFonts w:asciiTheme="minorHAnsi" w:hAnsiTheme="minorHAnsi" w:cstheme="minorHAnsi"/>
-                <w:b/>
-                <w:bCs/>
-                <w:szCs w:val="24"/>
-              </w:rPr>
-              <w:t>Campus Dating Applicatio</w:t>
-            </w:r>
-            <w:r>
-              <w:rPr>
-                <w:rFonts w:asciiTheme="minorHAnsi" w:hAnsiTheme="minorHAnsi" w:cstheme="minorHAnsi"/>
-                <w:b/>
-                <w:bCs/>
-                <w:szCs w:val="24"/>
-              </w:rPr>
-              <w:t>n</w:t>
-            </w:r>
-            <w:r>
-              <w:rPr>
-                <w:rFonts w:asciiTheme="minorHAnsi" w:hAnsiTheme="minorHAnsi" w:cstheme="minorHAnsi"/>
-                <w:b/>
-                <w:bCs/>
-                <w:szCs w:val="24"/>
-              </w:rPr>
-              <w:t xml:space="preserve">, </w:t>
-            </w:r>
-            <w:r>
-              <w:rPr>
-                <w:rFonts w:asciiTheme="majorHAnsi" w:hAnsiTheme="majorHAnsi" w:cstheme="majorHAnsi"/>
-                <w:szCs w:val="24"/>
-              </w:rPr>
-              <w:t xml:space="preserve">Liberty University                          </w:t>
-            </w:r>
-          </w:p>
-        </w:tc>
-        <w:tc>
-          <w:tcPr>
-            <w:tcW w:w="2929" w:type="dxa"/>
-          </w:tcPr>
-          <w:p>
-            <w:pPr>
-              <w:jc w:val="right"/>
-              <w:rPr>
-                <w:rFonts w:asciiTheme="majorHAnsi" w:hAnsiTheme="majorHAnsi" w:cstheme="majorHAnsi"/>
-                <w:szCs w:val="24"/>
-              </w:rPr>
-            </w:pPr>
-            <w:r>
-              <w:rPr>
-                <w:rFonts w:asciiTheme="majorHAnsi" w:hAnsiTheme="majorHAnsi" w:cstheme="majorHAnsi"/>
-                <w:szCs w:val="24"/>
-              </w:rPr>
-              <w:t xml:space="preserve">  </w:t>
-            </w:r>
-            <w:r>
-              <w:rPr>
-                <w:rFonts w:asciiTheme="majorHAnsi" w:hAnsiTheme="majorHAnsi" w:cstheme="majorHAnsi"/>
-                <w:szCs w:val="24"/>
-              </w:rPr>
-              <w:t xml:space="preserve">Nov </w:t>
-            </w:r>
-            <w:r>
-              <w:rPr>
-                <w:rFonts w:asciiTheme="majorHAnsi" w:hAnsiTheme="majorHAnsi" w:cstheme="majorHAnsi"/>
-                <w:szCs w:val="24"/>
-              </w:rPr>
-              <w:t>2021</w:t>
-            </w:r>
-            <w:r>
-              <w:rPr>
-                <w:rFonts w:asciiTheme="majorHAnsi" w:hAnsiTheme="majorHAnsi" w:cstheme="majorHAnsi"/>
-                <w:szCs w:val="24"/>
-              </w:rPr>
-              <w:t xml:space="preserve"> – Jan 2022</w:t>
-            </w:r>
-          </w:p>
-        </w:tc>
-      </w:tr>
-    </w:tbl>
+      </w:pPr>
+      <w:r>
+        <w:rPr>
+          <w:rFonts w:asciiTheme="majorHAnsi" w:hAnsiTheme="majorHAnsi" w:cstheme="majorBidi"/>
+        </w:rPr>
+        <w:t>Implemented Python scripts to automate routine tasks such as importing customer data, streamlining organizational processes</w:t>
+      </w:r>
+    </w:p>
     <w:p>
       <w:pPr>
         <w:pStyle w:val="ListParagraph"/>
         <w:numPr>
           <w:ilvl w:val="0"/>
-          <w:numId w:val="5"/>
+          <w:numId w:val="9"/>
         </w:numPr>
         <w:spacing w:line="240" w:lineRule="auto"/>
-        <w:ind w:left="270" w:hanging="270"/>
-        <w:rPr>
-          <w:rFonts w:asciiTheme="majorHAnsi" w:eastAsiaTheme="majorEastAsia" w:hAnsiTheme="majorHAnsi" w:cstheme="majorBidi"/>
-          <w:szCs w:val="24"/>
-        </w:rPr>
-      </w:pPr>
-      <w:r>
         <w:rPr>
           <w:rFonts w:asciiTheme="majorHAnsi" w:hAnsiTheme="majorHAnsi" w:cstheme="majorBidi"/>
         </w:rPr>
-        <w:t>Developed and built the application prototype in C# using Microsoft’s Xamarin frameworks</w:t>
+      </w:pPr>
+      <w:r>
+        <w:rPr>
+          <w:rFonts w:asciiTheme="majorHAnsi" w:hAnsiTheme="majorHAnsi" w:cstheme="majorBidi"/>
+        </w:rPr>
+        <w:t>Developed and launched multiple dynamic websites, ensuring responsive design and optimal user experience</w:t>
       </w:r>
     </w:p>
     <w:p>
@@ -1007,10 +502,9 @@
         <w:pStyle w:val="ListParagraph"/>
         <w:numPr>
           <w:ilvl w:val="0"/>
-          <w:numId w:val="5"/>
+          <w:numId w:val="9"/>
         </w:numPr>
         <w:spacing w:line="240" w:lineRule="auto"/>
-        <w:ind w:left="270" w:hanging="270"/>
         <w:rPr>
           <w:rFonts w:asciiTheme="majorHAnsi" w:hAnsiTheme="majorHAnsi" w:cstheme="majorBidi"/>
         </w:rPr>
@@ -1019,7 +513,7 @@
         <w:rPr>
           <w:rFonts w:asciiTheme="majorHAnsi" w:hAnsiTheme="majorHAnsi" w:cstheme="majorBidi"/>
         </w:rPr>
-        <w:t>Interviewed individuals from the user base and improved the user experience based on their feedback</w:t>
+        <w:t>Designed and implemented web forms with advanced functionality integrating client specific preferences and requests</w:t>
       </w:r>
     </w:p>
     <w:p>
@@ -1027,157 +521,37 @@
         <w:pStyle w:val="ListParagraph"/>
         <w:numPr>
           <w:ilvl w:val="0"/>
-          <w:numId w:val="5"/>
+          <w:numId w:val="9"/>
         </w:numPr>
         <w:spacing w:line="240" w:lineRule="auto"/>
-        <w:ind w:left="270" w:hanging="270"/>
-        <w:rPr>
-          <w:rFonts w:asciiTheme="majorHAnsi" w:hAnsiTheme="majorHAnsi" w:cstheme="majorHAnsi"/>
-          <w:szCs w:val="24"/>
-        </w:rPr>
-      </w:pPr>
-      <w:r>
-        <w:rPr>
-          <w:rFonts w:asciiTheme="majorHAnsi" w:hAnsiTheme="majorHAnsi" w:cstheme="majorHAnsi"/>
-          <w:szCs w:val="24"/>
-        </w:rPr>
-        <w:t>Managed and controlled the application’s source files using Git and GitHub</w:t>
-      </w:r>
-    </w:p>
-    <w:tbl>
-      <w:tblPr>
-        <w:tblStyle w:val="TableGrid"/>
-        <w:tblW w:w="0" w:type="auto"/>
-        <w:tblInd w:w="-95" w:type="dxa"/>
-        <w:tblBorders>
-          <w:top w:val="none" w:sz="0" w:space="0" w:color="auto"/>
-          <w:left w:val="none" w:sz="0" w:space="0" w:color="auto"/>
-          <w:bottom w:val="none" w:sz="0" w:space="0" w:color="auto"/>
-          <w:right w:val="none" w:sz="0" w:space="0" w:color="auto"/>
-          <w:insideH w:val="none" w:sz="0" w:space="0" w:color="auto"/>
-          <w:insideV w:val="none" w:sz="0" w:space="0" w:color="auto"/>
-        </w:tblBorders>
-        <w:tblLook w:val="04A0" w:firstRow="1" w:lastRow="0" w:firstColumn="1" w:lastColumn="0" w:noHBand="0" w:noVBand="1"/>
-      </w:tblPr>
-      <w:tblGrid>
-        <w:gridCol w:w="7020"/>
-        <w:gridCol w:w="3289"/>
-      </w:tblGrid>
-      <w:tr>
-        <w:tc>
-          <w:tcPr>
-            <w:tcW w:w="7020" w:type="dxa"/>
-          </w:tcPr>
-          <w:p>
-            <w:pPr>
-              <w:rPr>
-                <w:rFonts w:asciiTheme="majorHAnsi" w:hAnsiTheme="majorHAnsi" w:cstheme="majorHAnsi"/>
-                <w:szCs w:val="24"/>
-              </w:rPr>
-            </w:pPr>
-            <w:r>
-              <w:rPr>
-                <w:rFonts w:asciiTheme="minorHAnsi" w:hAnsiTheme="minorHAnsi" w:cstheme="minorHAnsi"/>
-                <w:b/>
-                <w:bCs/>
-                <w:szCs w:val="24"/>
-              </w:rPr>
-              <w:t>SMS Web</w:t>
-            </w:r>
-            <w:r>
-              <w:rPr>
-                <w:rFonts w:asciiTheme="minorHAnsi" w:hAnsiTheme="minorHAnsi" w:cstheme="minorHAnsi"/>
-                <w:b/>
-                <w:bCs/>
-                <w:szCs w:val="24"/>
-              </w:rPr>
-              <w:t>site P</w:t>
-            </w:r>
-            <w:r>
-              <w:rPr>
-                <w:rFonts w:asciiTheme="minorHAnsi" w:hAnsiTheme="minorHAnsi" w:cstheme="minorHAnsi"/>
-                <w:b/>
-                <w:bCs/>
-                <w:szCs w:val="24"/>
-              </w:rPr>
-              <w:t>ag</w:t>
-            </w:r>
-            <w:r>
-              <w:rPr>
-                <w:rFonts w:asciiTheme="minorHAnsi" w:hAnsiTheme="minorHAnsi" w:cstheme="minorHAnsi"/>
-                <w:b/>
-                <w:bCs/>
-                <w:szCs w:val="24"/>
-              </w:rPr>
-              <w:t>e</w:t>
-            </w:r>
-            <w:r>
-              <w:rPr>
-                <w:rFonts w:asciiTheme="minorHAnsi" w:hAnsiTheme="minorHAnsi" w:cstheme="minorHAnsi"/>
-                <w:b/>
-                <w:bCs/>
-                <w:szCs w:val="24"/>
-              </w:rPr>
-              <w:t xml:space="preserve">, </w:t>
-            </w:r>
-            <w:r>
-              <w:rPr>
-                <w:rFonts w:asciiTheme="majorHAnsi" w:hAnsiTheme="majorHAnsi" w:cstheme="majorHAnsi"/>
-                <w:szCs w:val="24"/>
-              </w:rPr>
-              <w:t xml:space="preserve">Liberty University                                </w:t>
-            </w:r>
-          </w:p>
-        </w:tc>
-        <w:tc>
-          <w:tcPr>
-            <w:tcW w:w="3289" w:type="dxa"/>
-          </w:tcPr>
-          <w:p>
-            <w:pPr>
-              <w:jc w:val="right"/>
-              <w:rPr>
-                <w:rFonts w:asciiTheme="majorHAnsi" w:hAnsiTheme="majorHAnsi" w:cstheme="majorHAnsi"/>
-                <w:szCs w:val="24"/>
-              </w:rPr>
-            </w:pPr>
-            <w:r>
-              <w:rPr>
-                <w:rFonts w:asciiTheme="majorHAnsi" w:hAnsiTheme="majorHAnsi" w:cstheme="majorHAnsi"/>
-                <w:szCs w:val="24"/>
-              </w:rPr>
-              <w:t>Feb 2021</w:t>
-            </w:r>
-            <w:r>
-              <w:rPr>
-                <w:rFonts w:asciiTheme="majorHAnsi" w:hAnsiTheme="majorHAnsi" w:cstheme="majorHAnsi"/>
-                <w:szCs w:val="24"/>
-              </w:rPr>
-              <w:t xml:space="preserve"> – May 2021</w:t>
-            </w:r>
-          </w:p>
-        </w:tc>
-      </w:tr>
-    </w:tbl>
+        <w:rPr>
+          <w:rFonts w:asciiTheme="majorHAnsi" w:hAnsiTheme="majorHAnsi" w:cstheme="majorBidi"/>
+        </w:rPr>
+      </w:pPr>
+      <w:r>
+        <w:rPr>
+          <w:rFonts w:asciiTheme="majorHAnsi" w:hAnsiTheme="majorHAnsi" w:cstheme="majorBidi"/>
+        </w:rPr>
+        <w:t>Enhanced website security by coding libraries focused on spam protection, significantly improving site reliability</w:t>
+      </w:r>
+    </w:p>
     <w:p>
       <w:pPr>
         <w:pStyle w:val="ListParagraph"/>
         <w:numPr>
           <w:ilvl w:val="0"/>
-          <w:numId w:val="5"/>
+          <w:numId w:val="9"/>
         </w:numPr>
         <w:spacing w:line="240" w:lineRule="auto"/>
-        <w:ind w:left="270" w:hanging="270"/>
-        <w:rPr>
-          <w:rFonts w:asciiTheme="majorHAnsi" w:eastAsiaTheme="majorEastAsia" w:hAnsiTheme="majorHAnsi" w:cstheme="majorBidi"/>
-          <w:szCs w:val="24"/>
-        </w:rPr>
-      </w:pPr>
-      <w:r>
         <w:rPr>
           <w:rFonts w:asciiTheme="majorHAnsi" w:hAnsiTheme="majorHAnsi" w:cstheme="majorBidi"/>
         </w:rPr>
-        <w:t>Developed a webpage using HTML, CSS, and JavaScript using asynchronous methods (AJAX) including dynamic sending and receiving of messages through SMS</w:t>
+      </w:pPr>
+      <w:r>
+        <w:rPr>
+          <w:rFonts w:asciiTheme="majorHAnsi" w:hAnsiTheme="majorHAnsi" w:cstheme="majorBidi"/>
+        </w:rPr>
+        <w:t>Authored comprehensive documentation and guidelines for spam protection implementation, demonstrating strong communication and diligence</w:t>
       </w:r>
     </w:p>
     <w:p>
@@ -1185,10 +559,9 @@
         <w:pStyle w:val="ListParagraph"/>
         <w:numPr>
           <w:ilvl w:val="0"/>
-          <w:numId w:val="5"/>
+          <w:numId w:val="9"/>
         </w:numPr>
         <w:spacing w:line="240" w:lineRule="auto"/>
-        <w:ind w:left="270" w:hanging="270"/>
         <w:rPr>
           <w:rFonts w:asciiTheme="majorHAnsi" w:hAnsiTheme="majorHAnsi" w:cstheme="majorBidi"/>
         </w:rPr>
@@ -1197,7 +570,7 @@
         <w:rPr>
           <w:rFonts w:asciiTheme="majorHAnsi" w:hAnsiTheme="majorHAnsi" w:cstheme="majorBidi"/>
         </w:rPr>
-        <w:t>Produced BASH scripts which automated file transferring and data logging</w:t>
+        <w:t>Maintained and improved legacy code, ensuring compatibility and efficiency</w:t>
       </w:r>
     </w:p>
     <w:p>
@@ -1205,52 +578,173 @@
         <w:pStyle w:val="ListParagraph"/>
         <w:numPr>
           <w:ilvl w:val="0"/>
-          <w:numId w:val="5"/>
+          <w:numId w:val="9"/>
         </w:numPr>
         <w:spacing w:line="240" w:lineRule="auto"/>
-        <w:ind w:left="270" w:hanging="270"/>
-        <w:rPr>
-          <w:rFonts w:asciiTheme="majorHAnsi" w:hAnsiTheme="majorHAnsi" w:cstheme="majorHAnsi"/>
-          <w:szCs w:val="24"/>
-        </w:rPr>
-      </w:pPr>
-      <w:r>
         <w:rPr>
           <w:rFonts w:asciiTheme="majorHAnsi" w:hAnsiTheme="majorHAnsi" w:cstheme="majorBidi"/>
         </w:rPr>
-        <w:t>Utilized third-party tools, such as smstools3, as well as packages that utilize the Linux kernel</w:t>
-      </w:r>
-    </w:p>
-    <w:p>
-      <w:pPr>
+      </w:pPr>
+      <w:r>
+        <w:rPr>
+          <w:rFonts w:asciiTheme="majorHAnsi" w:hAnsiTheme="majorHAnsi" w:cstheme="majorBidi"/>
+        </w:rPr>
+        <w:t>Regularly tested web pages for proper functionality and optimal user experience</w:t>
+      </w:r>
+    </w:p>
+    <w:p>
+      <w:pPr>
+        <w:pStyle w:val="ListParagraph"/>
+        <w:numPr>
+          <w:ilvl w:val="0"/>
+          <w:numId w:val="9"/>
+        </w:numPr>
+        <w:spacing w:line="240" w:lineRule="auto"/>
+        <w:rPr>
+          <w:rFonts w:asciiTheme="majorHAnsi" w:hAnsiTheme="majorHAnsi" w:cstheme="majorBidi"/>
+        </w:rPr>
+      </w:pPr>
+      <w:r>
+        <w:rPr>
+          <w:rFonts w:asciiTheme="majorHAnsi" w:hAnsiTheme="majorHAnsi" w:cstheme="majorBidi"/>
+        </w:rPr>
+        <w:t>Engineered tools for automating business processes such as email formatting, resulting in increased productivity and efficiency</w:t>
+      </w:r>
+    </w:p>
+    <w:p>
+      <w:pPr>
+        <w:pStyle w:val="ListParagraph"/>
+        <w:numPr>
+          <w:ilvl w:val="0"/>
+          <w:numId w:val="9"/>
+        </w:numPr>
+        <w:spacing w:line="240" w:lineRule="auto"/>
+        <w:rPr>
+          <w:rFonts w:asciiTheme="majorHAnsi" w:hAnsiTheme="majorHAnsi" w:cstheme="majorBidi"/>
+        </w:rPr>
+      </w:pPr>
+      <w:r>
+        <w:rPr>
+          <w:rFonts w:asciiTheme="majorHAnsi" w:hAnsiTheme="majorHAnsi" w:cstheme="majorBidi"/>
+        </w:rPr>
+        <w:t>Served as a customer support point of contact, assisting clients in setting up emails on our server, providing prompt and insightful solutions</w:t>
+      </w:r>
+    </w:p>
+    <w:p>
+      <w:pPr>
+        <w:pStyle w:val="ListParagraph"/>
+        <w:numPr>
+          <w:ilvl w:val="0"/>
+          <w:numId w:val="9"/>
+        </w:numPr>
+        <w:spacing w:line="240" w:lineRule="auto"/>
+        <w:rPr>
+          <w:rFonts w:asciiTheme="majorHAnsi" w:hAnsiTheme="majorHAnsi" w:cstheme="majorBidi"/>
+        </w:rPr>
+      </w:pPr>
+      <w:r>
+        <w:rPr>
+          <w:rFonts w:asciiTheme="majorHAnsi" w:hAnsiTheme="majorHAnsi" w:cstheme="majorBidi"/>
+        </w:rPr>
+        <w:t>Streamlined communication with clients by efficiently translating technical jargon into easy-to-understand language</w:t>
+      </w:r>
+    </w:p>
+    <w:p>
+      <w:pPr>
+        <w:pStyle w:val="ListParagraph"/>
+        <w:numPr>
+          <w:ilvl w:val="0"/>
+          <w:numId w:val="9"/>
+        </w:numPr>
+        <w:spacing w:line="240" w:lineRule="auto"/>
+        <w:rPr>
+          <w:rFonts w:asciiTheme="majorHAnsi" w:hAnsiTheme="majorHAnsi" w:cstheme="majorBidi"/>
+        </w:rPr>
+      </w:pPr>
+      <w:r>
+        <w:rPr>
+          <w:rFonts w:asciiTheme="majorHAnsi" w:hAnsiTheme="majorHAnsi" w:cstheme="majorBidi"/>
+        </w:rPr>
+        <w:t>Authored an extensive step-by-step documentation for email setup, improving client autonomous setup rate</w:t>
+      </w:r>
+    </w:p>
+    <w:p>
+      <w:pPr>
+        <w:pStyle w:val="ListParagraph"/>
+        <w:numPr>
+          <w:ilvl w:val="0"/>
+          <w:numId w:val="9"/>
+        </w:numPr>
+        <w:spacing w:line="240" w:lineRule="auto"/>
+        <w:rPr>
+          <w:rFonts w:asciiTheme="majorHAnsi" w:hAnsiTheme="majorHAnsi" w:cstheme="majorBidi"/>
+        </w:rPr>
+      </w:pPr>
+      <w:r>
+        <w:rPr>
+          <w:rFonts w:asciiTheme="majorHAnsi" w:hAnsiTheme="majorHAnsi" w:cstheme="majorBidi"/>
+        </w:rPr>
+        <w:t>Troubleshot and resolved technical issues promptly, showcasing effective problem-solving skills</w:t>
+      </w:r>
+    </w:p>
+    <w:p>
+      <w:pPr>
+        <w:pStyle w:val="ListParagraph"/>
+        <w:numPr>
+          <w:ilvl w:val="0"/>
+          <w:numId w:val="9"/>
+        </w:numPr>
+        <w:spacing w:line="240" w:lineRule="auto"/>
+        <w:rPr>
+          <w:rFonts w:asciiTheme="majorHAnsi" w:hAnsiTheme="majorHAnsi" w:cstheme="majorBidi"/>
+        </w:rPr>
+      </w:pPr>
+      <w:r>
+        <w:rPr>
+          <w:rFonts w:asciiTheme="majorHAnsi" w:hAnsiTheme="majorHAnsi" w:cstheme="majorBidi"/>
+        </w:rPr>
+        <w:t>Collaborated with the development team, demonstrating excellent teamwork abilities and contributing to achieving project deadlines</w:t>
+      </w:r>
+    </w:p>
+    <w:p>
+      <w:pPr>
+        <w:pStyle w:val="ListParagraph"/>
+        <w:numPr>
+          <w:ilvl w:val="0"/>
+          <w:numId w:val="9"/>
+        </w:numPr>
+        <w:spacing w:line="240" w:lineRule="auto"/>
+        <w:rPr>
+          <w:rFonts w:asciiTheme="majorHAnsi" w:hAnsiTheme="majorHAnsi" w:cstheme="majorBidi"/>
+        </w:rPr>
+      </w:pPr>
+      <w:r>
+        <w:rPr>
+          <w:rFonts w:asciiTheme="majorHAnsi" w:hAnsiTheme="majorHAnsi" w:cstheme="majorBidi"/>
+        </w:rPr>
+        <w:t>Effectively managed simultaneous projects, demonstrating strong organizational and prioritization skills</w:t>
+      </w:r>
+    </w:p>
+    <w:p>
+      <w:pPr>
+        <w:pStyle w:val="ListParagraph"/>
+        <w:numPr>
+          <w:ilvl w:val="0"/>
+          <w:numId w:val="9"/>
+        </w:numPr>
         <w:pBdr>
-          <w:bottom w:val="single" w:sz="12" w:space="1" w:color="auto"/>
+          <w:bottom w:val="dotted" w:sz="24" w:space="1" w:color="auto"/>
         </w:pBdr>
         <w:spacing w:line="240" w:lineRule="auto"/>
         <w:rPr>
-          <w:rFonts w:asciiTheme="minorHAnsi" w:hAnsiTheme="minorHAnsi" w:cstheme="minorHAnsi"/>
-          <w:b/>
-          <w:bCs/>
-          <w:szCs w:val="24"/>
-        </w:rPr>
-      </w:pPr>
-      <w:r>
-        <w:rPr>
-          <w:rFonts w:asciiTheme="minorHAnsi" w:hAnsiTheme="minorHAnsi" w:cstheme="minorHAnsi"/>
-          <w:b/>
-          <w:bCs/>
-          <w:szCs w:val="24"/>
-        </w:rPr>
-        <w:t xml:space="preserve">PROFESSIONAL </w:t>
-      </w:r>
-      <w:r>
-        <w:rPr>
-          <w:rFonts w:asciiTheme="minorHAnsi" w:hAnsiTheme="minorHAnsi" w:cstheme="minorHAnsi"/>
-          <w:b/>
-          <w:bCs/>
-          <w:szCs w:val="24"/>
-        </w:rPr>
-        <w:t>EXPERIENCE</w:t>
+          <w:rFonts w:asciiTheme="majorHAnsi" w:hAnsiTheme="majorHAnsi" w:cstheme="majorBidi"/>
+        </w:rPr>
+      </w:pPr>
+      <w:r>
+        <w:rPr>
+          <w:rFonts w:asciiTheme="majorHAnsi" w:hAnsiTheme="majorHAnsi" w:cstheme="majorBidi"/>
+        </w:rPr>
+        <w:t>Stayed abreast with latest web development technologies, demonstrating commitment to continuous learning and professionalism</w:t>
       </w:r>
     </w:p>
     <w:tbl>
@@ -1328,7 +822,14 @@
                 <w:rFonts w:asciiTheme="majorHAnsi" w:hAnsiTheme="majorHAnsi" w:cstheme="majorHAnsi"/>
                 <w:szCs w:val="24"/>
               </w:rPr>
-              <w:t>Sep 2020 – Present</w:t>
+              <w:t xml:space="preserve">Sep 2020 – </w:t>
+            </w:r>
+            <w:r>
+              <w:rPr>
+                <w:rFonts w:asciiTheme="majorHAnsi" w:hAnsiTheme="majorHAnsi" w:cstheme="majorHAnsi"/>
+                <w:szCs w:val="24"/>
+              </w:rPr>
+              <w:t>May 2023</w:t>
             </w:r>
           </w:p>
         </w:tc>
@@ -1339,10 +840,12 @@
         <w:pStyle w:val="ListParagraph"/>
         <w:numPr>
           <w:ilvl w:val="0"/>
-          <w:numId w:val="9"/>
+          <w:numId w:val="15"/>
         </w:numPr>
-        <w:spacing w:line="240" w:lineRule="auto"/>
-        <w:ind w:left="270" w:hanging="270"/>
+        <w:pBdr>
+          <w:bottom w:val="single" w:sz="12" w:space="1" w:color="auto"/>
+        </w:pBdr>
+        <w:spacing w:line="240" w:lineRule="auto"/>
         <w:rPr>
           <w:rFonts w:asciiTheme="majorHAnsi" w:hAnsiTheme="majorHAnsi" w:cstheme="majorBidi"/>
         </w:rPr>
@@ -1351,7 +854,7 @@
         <w:rPr>
           <w:rFonts w:asciiTheme="majorHAnsi" w:hAnsiTheme="majorHAnsi" w:cstheme="majorBidi"/>
         </w:rPr>
-        <w:t>Perform troubleshooting and issue resolution for end user computers and phones</w:t>
+        <w:t>Executed comprehensive troubleshooting and successfully resolved issues for end-user computers and phones, ensuring minimal downtime and disruptions</w:t>
       </w:r>
     </w:p>
     <w:p>
@@ -1359,16 +862,21 @@
         <w:pStyle w:val="ListParagraph"/>
         <w:numPr>
           <w:ilvl w:val="0"/>
-          <w:numId w:val="9"/>
+          <w:numId w:val="15"/>
         </w:numPr>
-        <w:spacing w:line="240" w:lineRule="auto"/>
-        <w:ind w:left="270" w:hanging="270"/>
-      </w:pPr>
-      <w:r>
+        <w:pBdr>
+          <w:bottom w:val="single" w:sz="12" w:space="1" w:color="auto"/>
+        </w:pBdr>
+        <w:spacing w:line="240" w:lineRule="auto"/>
         <w:rPr>
           <w:rFonts w:asciiTheme="majorHAnsi" w:hAnsiTheme="majorHAnsi" w:cstheme="majorBidi"/>
         </w:rPr>
-        <w:t>Manage customer interactions and gather requirements for further technical analysis</w:t>
+      </w:pPr>
+      <w:r>
+        <w:rPr>
+          <w:rFonts w:asciiTheme="majorHAnsi" w:hAnsiTheme="majorHAnsi" w:cstheme="majorBidi"/>
+        </w:rPr>
+        <w:t>Managed customer interactions skillfully, accurately gathering requirements for in-depth technical analysis, demonstrating excellent communication and customer service skills</w:t>
       </w:r>
     </w:p>
     <w:p>
@@ -1376,20 +884,21 @@
         <w:pStyle w:val="ListParagraph"/>
         <w:numPr>
           <w:ilvl w:val="0"/>
-          <w:numId w:val="9"/>
+          <w:numId w:val="15"/>
         </w:numPr>
-        <w:spacing w:line="240" w:lineRule="auto"/>
-        <w:ind w:left="270" w:hanging="270"/>
-        <w:rPr>
-          <w:rFonts w:asciiTheme="majorHAnsi" w:eastAsiaTheme="majorEastAsia" w:hAnsiTheme="majorHAnsi" w:cstheme="majorBidi"/>
-          <w:szCs w:val="24"/>
-        </w:rPr>
-      </w:pPr>
-      <w:r>
+        <w:pBdr>
+          <w:bottom w:val="single" w:sz="12" w:space="1" w:color="auto"/>
+        </w:pBdr>
+        <w:spacing w:line="240" w:lineRule="auto"/>
         <w:rPr>
           <w:rFonts w:asciiTheme="majorHAnsi" w:hAnsiTheme="majorHAnsi" w:cstheme="majorBidi"/>
         </w:rPr>
-        <w:t>Built templates and queries in the ServiceNow platform to automate manual processes</w:t>
+      </w:pPr>
+      <w:r>
+        <w:rPr>
+          <w:rFonts w:asciiTheme="majorHAnsi" w:hAnsiTheme="majorHAnsi" w:cstheme="majorBidi"/>
+        </w:rPr>
+        <w:t>Designed and implemented templates and queries within the ServiceNow platform, significantly automating manual processes and enhancing operational efficiency</w:t>
       </w:r>
     </w:p>
     <w:p>
@@ -1397,25 +906,41 @@
         <w:pStyle w:val="ListParagraph"/>
         <w:numPr>
           <w:ilvl w:val="0"/>
-          <w:numId w:val="9"/>
+          <w:numId w:val="15"/>
         </w:numPr>
-        <w:spacing w:line="240" w:lineRule="auto"/>
-        <w:ind w:left="270" w:hanging="270"/>
-      </w:pPr>
-      <w:r>
-        <w:rPr>
-          <w:rFonts w:asciiTheme="majorHAnsi" w:hAnsiTheme="majorHAnsi" w:cstheme="majorBidi"/>
-        </w:rPr>
-        <w:t>Provide support and on the job training to junior team members</w:t>
-      </w:r>
-    </w:p>
-    <w:p>
-      <w:pPr>
         <w:pBdr>
           <w:bottom w:val="single" w:sz="12" w:space="1" w:color="auto"/>
         </w:pBdr>
         <w:spacing w:line="240" w:lineRule="auto"/>
         <w:rPr>
+          <w:rFonts w:asciiTheme="majorHAnsi" w:hAnsiTheme="majorHAnsi" w:cstheme="majorBidi"/>
+        </w:rPr>
+      </w:pPr>
+      <w:r>
+        <w:rPr>
+          <w:rFonts w:asciiTheme="majorHAnsi" w:hAnsiTheme="majorHAnsi" w:cstheme="majorBidi"/>
+        </w:rPr>
+        <w:t>Rendered support and provided hands-on training to junior team members, fostering a collaborative and learning-focused work environment</w:t>
+      </w:r>
+    </w:p>
+    <w:p>
+      <w:pPr>
+        <w:pBdr>
+          <w:bottom w:val="single" w:sz="12" w:space="1" w:color="auto"/>
+        </w:pBdr>
+        <w:spacing w:line="240" w:lineRule="auto"/>
+        <w:rPr>
+          <w:rFonts w:asciiTheme="majorHAnsi" w:hAnsiTheme="majorHAnsi" w:cstheme="majorBidi"/>
+        </w:rPr>
+      </w:pPr>
+    </w:p>
+    <w:p>
+      <w:pPr>
+        <w:pBdr>
+          <w:bottom w:val="single" w:sz="12" w:space="1" w:color="auto"/>
+        </w:pBdr>
+        <w:spacing w:line="240" w:lineRule="auto"/>
+        <w:rPr>
           <w:rFonts w:asciiTheme="minorHAnsi" w:hAnsiTheme="minorHAnsi" w:cstheme="minorHAnsi"/>
           <w:b/>
           <w:bCs/>
@@ -1429,8 +954,18 @@
           <w:bCs/>
           <w:szCs w:val="24"/>
         </w:rPr>
-        <w:t xml:space="preserve">TECHNICAL </w:t>
-      </w:r>
+        <w:lastRenderedPageBreak/>
+        <w:t>EDUCATION</w:t>
+      </w:r>
+    </w:p>
+    <w:p>
+      <w:pPr>
+        <w:spacing w:line="240" w:lineRule="auto"/>
+        <w:rPr>
+          <w:rFonts w:asciiTheme="majorHAnsi" w:hAnsiTheme="majorHAnsi" w:cstheme="majorHAnsi"/>
+          <w:szCs w:val="24"/>
+        </w:rPr>
+      </w:pPr>
       <w:r>
         <w:rPr>
           <w:rFonts w:asciiTheme="minorHAnsi" w:hAnsiTheme="minorHAnsi" w:cstheme="minorHAnsi"/>
@@ -1438,6 +973,351 @@
           <w:bCs/>
           <w:szCs w:val="24"/>
         </w:rPr>
+        <w:t>B</w:t>
+      </w:r>
+      <w:r>
+        <w:rPr>
+          <w:rFonts w:asciiTheme="minorHAnsi" w:hAnsiTheme="minorHAnsi" w:cstheme="minorHAnsi"/>
+          <w:b/>
+          <w:bCs/>
+          <w:szCs w:val="24"/>
+        </w:rPr>
+        <w:t>achelor of Science (B.S.)</w:t>
+      </w:r>
+      <w:r>
+        <w:rPr>
+          <w:rFonts w:asciiTheme="minorHAnsi" w:hAnsiTheme="minorHAnsi" w:cstheme="minorHAnsi"/>
+          <w:b/>
+          <w:bCs/>
+          <w:szCs w:val="24"/>
+        </w:rPr>
+        <w:t xml:space="preserve"> in Computer Science</w:t>
+      </w:r>
+      <w:r>
+        <w:rPr>
+          <w:rFonts w:asciiTheme="minorHAnsi" w:hAnsiTheme="minorHAnsi" w:cstheme="minorHAnsi"/>
+          <w:b/>
+          <w:bCs/>
+          <w:szCs w:val="24"/>
+        </w:rPr>
+        <w:t>,</w:t>
+      </w:r>
+      <w:r>
+        <w:rPr>
+          <w:rFonts w:asciiTheme="minorHAnsi" w:hAnsiTheme="minorHAnsi" w:cstheme="minorHAnsi"/>
+          <w:b/>
+          <w:bCs/>
+          <w:szCs w:val="24"/>
+        </w:rPr>
+        <w:t xml:space="preserve"> </w:t>
+      </w:r>
+      <w:r>
+        <w:rPr>
+          <w:rFonts w:asciiTheme="majorHAnsi" w:hAnsiTheme="majorHAnsi" w:cstheme="majorHAnsi"/>
+          <w:szCs w:val="24"/>
+        </w:rPr>
+        <w:t xml:space="preserve">Liberty University, Lynchburg, VA    </w:t>
+      </w:r>
+      <w:r>
+        <w:rPr>
+          <w:rFonts w:asciiTheme="majorHAnsi" w:hAnsiTheme="majorHAnsi" w:cstheme="majorHAnsi"/>
+          <w:szCs w:val="24"/>
+        </w:rPr>
+        <w:t xml:space="preserve">Aug 2019 - </w:t>
+      </w:r>
+      <w:r>
+        <w:rPr>
+          <w:rFonts w:asciiTheme="majorHAnsi" w:hAnsiTheme="majorHAnsi" w:cstheme="majorHAnsi"/>
+          <w:szCs w:val="24"/>
+        </w:rPr>
+        <w:t>May 2023</w:t>
+      </w:r>
+    </w:p>
+    <w:p>
+      <w:pPr>
+        <w:pStyle w:val="ListParagraph"/>
+        <w:numPr>
+          <w:ilvl w:val="0"/>
+          <w:numId w:val="2"/>
+        </w:numPr>
+        <w:spacing w:line="240" w:lineRule="auto"/>
+        <w:ind w:left="270" w:hanging="270"/>
+        <w:rPr>
+          <w:rFonts w:asciiTheme="majorHAnsi" w:hAnsiTheme="majorHAnsi" w:cstheme="majorHAnsi"/>
+          <w:b/>
+          <w:bCs/>
+          <w:szCs w:val="24"/>
+        </w:rPr>
+      </w:pPr>
+      <w:r>
+        <w:rPr>
+          <w:rFonts w:asciiTheme="majorHAnsi" w:hAnsiTheme="majorHAnsi" w:cstheme="majorHAnsi"/>
+          <w:szCs w:val="24"/>
+        </w:rPr>
+        <w:t xml:space="preserve">Specialization: </w:t>
+      </w:r>
+      <w:r>
+        <w:rPr>
+          <w:rFonts w:asciiTheme="majorHAnsi" w:hAnsiTheme="majorHAnsi" w:cstheme="majorHAnsi"/>
+          <w:b/>
+          <w:bCs/>
+          <w:szCs w:val="24"/>
+        </w:rPr>
+        <w:t>Software Engineering</w:t>
+      </w:r>
+      <w:r>
+        <w:rPr>
+          <w:rFonts w:asciiTheme="majorHAnsi" w:hAnsiTheme="majorHAnsi" w:cstheme="majorHAnsi"/>
+          <w:b/>
+          <w:bCs/>
+          <w:szCs w:val="24"/>
+        </w:rPr>
+        <w:t>, Web and Mobile Development</w:t>
+      </w:r>
+    </w:p>
+    <w:p>
+      <w:pPr>
+        <w:pStyle w:val="ListParagraph"/>
+        <w:numPr>
+          <w:ilvl w:val="0"/>
+          <w:numId w:val="2"/>
+        </w:numPr>
+        <w:spacing w:line="240" w:lineRule="auto"/>
+        <w:ind w:left="270" w:hanging="270"/>
+        <w:rPr>
+          <w:rFonts w:asciiTheme="majorHAnsi" w:hAnsiTheme="majorHAnsi" w:cstheme="majorHAnsi"/>
+          <w:szCs w:val="24"/>
+        </w:rPr>
+      </w:pPr>
+      <w:r>
+        <w:rPr>
+          <w:rFonts w:asciiTheme="majorHAnsi" w:hAnsiTheme="majorHAnsi" w:cstheme="majorHAnsi"/>
+          <w:szCs w:val="24"/>
+        </w:rPr>
+        <w:t xml:space="preserve">Overall GPA: </w:t>
+      </w:r>
+      <w:r>
+        <w:rPr>
+          <w:rFonts w:asciiTheme="majorHAnsi" w:hAnsiTheme="majorHAnsi" w:cstheme="majorHAnsi"/>
+          <w:b/>
+          <w:bCs/>
+          <w:szCs w:val="24"/>
+        </w:rPr>
+        <w:t>3.9</w:t>
+      </w:r>
+      <w:r>
+        <w:rPr>
+          <w:rFonts w:asciiTheme="majorHAnsi" w:hAnsiTheme="majorHAnsi" w:cstheme="majorHAnsi"/>
+          <w:b/>
+          <w:bCs/>
+          <w:szCs w:val="24"/>
+        </w:rPr>
+        <w:t>3</w:t>
+      </w:r>
+      <w:r>
+        <w:rPr>
+          <w:rFonts w:asciiTheme="majorHAnsi" w:hAnsiTheme="majorHAnsi" w:cstheme="majorHAnsi"/>
+          <w:b/>
+          <w:bCs/>
+          <w:szCs w:val="24"/>
+        </w:rPr>
+        <w:t>/4.00</w:t>
+      </w:r>
+    </w:p>
+    <w:p>
+      <w:pPr>
+        <w:pStyle w:val="ListParagraph"/>
+        <w:numPr>
+          <w:ilvl w:val="0"/>
+          <w:numId w:val="2"/>
+        </w:numPr>
+        <w:spacing w:line="240" w:lineRule="auto"/>
+        <w:ind w:left="270" w:hanging="270"/>
+        <w:rPr>
+          <w:rFonts w:asciiTheme="majorHAnsi" w:hAnsiTheme="majorHAnsi" w:cstheme="majorHAnsi"/>
+          <w:szCs w:val="24"/>
+        </w:rPr>
+      </w:pPr>
+      <w:r>
+        <w:rPr>
+          <w:rFonts w:asciiTheme="majorHAnsi" w:hAnsiTheme="majorHAnsi" w:cstheme="majorHAnsi"/>
+          <w:szCs w:val="24"/>
+        </w:rPr>
+        <w:t>Dean’s List – Fall 2019 - Present</w:t>
+      </w:r>
+    </w:p>
+    <w:p>
+      <w:pPr>
+        <w:pStyle w:val="ListParagraph"/>
+        <w:numPr>
+          <w:ilvl w:val="0"/>
+          <w:numId w:val="2"/>
+        </w:numPr>
+        <w:spacing w:line="240" w:lineRule="auto"/>
+        <w:ind w:left="270" w:hanging="270"/>
+        <w:rPr>
+          <w:rFonts w:asciiTheme="majorHAnsi" w:hAnsiTheme="majorHAnsi" w:cstheme="majorHAnsi"/>
+          <w:szCs w:val="24"/>
+        </w:rPr>
+      </w:pPr>
+      <w:r>
+        <w:rPr>
+          <w:rFonts w:asciiTheme="majorHAnsi" w:hAnsiTheme="majorHAnsi" w:cstheme="majorHAnsi"/>
+          <w:szCs w:val="24"/>
+        </w:rPr>
+        <w:t xml:space="preserve">ABET </w:t>
+      </w:r>
+      <w:r>
+        <w:rPr>
+          <w:rFonts w:asciiTheme="majorHAnsi" w:hAnsiTheme="majorHAnsi" w:cstheme="majorHAnsi"/>
+          <w:szCs w:val="24"/>
+        </w:rPr>
+        <w:t>accredited</w:t>
+      </w:r>
+    </w:p>
+    <w:p>
+      <w:pPr>
+        <w:pBdr>
+          <w:bottom w:val="single" w:sz="12" w:space="1" w:color="auto"/>
+        </w:pBdr>
+        <w:spacing w:line="240" w:lineRule="auto"/>
+        <w:rPr>
+          <w:rFonts w:asciiTheme="minorHAnsi" w:hAnsiTheme="minorHAnsi" w:cstheme="minorHAnsi"/>
+          <w:b/>
+          <w:bCs/>
+          <w:szCs w:val="24"/>
+        </w:rPr>
+      </w:pPr>
+      <w:r>
+        <w:rPr>
+          <w:rFonts w:asciiTheme="minorHAnsi" w:hAnsiTheme="minorHAnsi" w:cstheme="minorHAnsi"/>
+          <w:b/>
+          <w:bCs/>
+          <w:szCs w:val="24"/>
+        </w:rPr>
+        <w:t>EDUCATION</w:t>
+      </w:r>
+      <w:r>
+        <w:rPr>
+          <w:rFonts w:asciiTheme="minorHAnsi" w:hAnsiTheme="minorHAnsi" w:cstheme="minorHAnsi"/>
+          <w:b/>
+          <w:bCs/>
+          <w:szCs w:val="24"/>
+        </w:rPr>
+        <w:t>AL HIGHLIGHTS</w:t>
+      </w:r>
+    </w:p>
+    <w:p>
+      <w:pPr>
+        <w:pStyle w:val="ListParagraph"/>
+        <w:numPr>
+          <w:ilvl w:val="0"/>
+          <w:numId w:val="14"/>
+        </w:numPr>
+        <w:spacing w:line="240" w:lineRule="auto"/>
+        <w:ind w:left="270" w:hanging="270"/>
+        <w:rPr>
+          <w:rFonts w:asciiTheme="minorHAnsi" w:eastAsiaTheme="minorEastAsia" w:hAnsiTheme="minorHAnsi"/>
+          <w:szCs w:val="24"/>
+        </w:rPr>
+      </w:pPr>
+      <w:r>
+        <w:rPr>
+          <w:rFonts w:asciiTheme="minorHAnsi" w:hAnsiTheme="minorHAnsi"/>
+        </w:rPr>
+        <w:t>Machine Learning capstone project: working with a private business to train a self-driving car by creating self-driving models using AWS DeepRacer and writing reward functions in Python</w:t>
+      </w:r>
+    </w:p>
+    <w:p>
+      <w:pPr>
+        <w:pStyle w:val="ListParagraph"/>
+        <w:numPr>
+          <w:ilvl w:val="0"/>
+          <w:numId w:val="14"/>
+        </w:numPr>
+        <w:spacing w:line="240" w:lineRule="auto"/>
+        <w:ind w:left="270" w:hanging="270"/>
+        <w:rPr>
+          <w:rFonts w:asciiTheme="minorHAnsi" w:eastAsiaTheme="minorEastAsia" w:hAnsiTheme="minorHAnsi"/>
+          <w:szCs w:val="24"/>
+        </w:rPr>
+      </w:pPr>
+      <w:r>
+        <w:rPr>
+          <w:rFonts w:asciiTheme="minorHAnsi" w:hAnsiTheme="minorHAnsi"/>
+        </w:rPr>
+        <w:t>Led a team of students through project planning, business requirements definition, development of software specifications, design of test cases for a software project for a fictional company</w:t>
+      </w:r>
+    </w:p>
+    <w:p>
+      <w:pPr>
+        <w:pStyle w:val="ListParagraph"/>
+        <w:numPr>
+          <w:ilvl w:val="0"/>
+          <w:numId w:val="14"/>
+        </w:numPr>
+        <w:spacing w:line="240" w:lineRule="auto"/>
+        <w:ind w:left="270" w:hanging="270"/>
+        <w:rPr>
+          <w:rFonts w:asciiTheme="minorHAnsi" w:hAnsiTheme="minorHAnsi"/>
+        </w:rPr>
+      </w:pPr>
+      <w:r>
+        <w:rPr>
+          <w:rFonts w:asciiTheme="minorHAnsi" w:hAnsiTheme="minorHAnsi"/>
+        </w:rPr>
+        <w:t>Designed and implemented data structures and algorithms in C++ in the Visual Studio IDE</w:t>
+      </w:r>
+    </w:p>
+    <w:p>
+      <w:pPr>
+        <w:pStyle w:val="ListParagraph"/>
+        <w:numPr>
+          <w:ilvl w:val="0"/>
+          <w:numId w:val="14"/>
+        </w:numPr>
+        <w:spacing w:line="240" w:lineRule="auto"/>
+        <w:ind w:left="270" w:hanging="270"/>
+        <w:rPr>
+          <w:rFonts w:asciiTheme="minorHAnsi" w:hAnsiTheme="minorHAnsi"/>
+        </w:rPr>
+      </w:pPr>
+      <w:r>
+        <w:rPr>
+          <w:rFonts w:asciiTheme="minorHAnsi" w:hAnsiTheme="minorHAnsi"/>
+        </w:rPr>
+        <w:t>Planned, outlined, and developed an MS-SQL database using SQL Server Management Studio</w:t>
+      </w:r>
+    </w:p>
+    <w:p>
+      <w:pPr>
+        <w:pBdr>
+          <w:bottom w:val="single" w:sz="12" w:space="1" w:color="auto"/>
+        </w:pBdr>
+        <w:spacing w:line="240" w:lineRule="auto"/>
+        <w:rPr>
+          <w:rFonts w:asciiTheme="minorHAnsi" w:hAnsiTheme="minorHAnsi" w:cstheme="minorHAnsi"/>
+          <w:b/>
+          <w:bCs/>
+          <w:szCs w:val="24"/>
+        </w:rPr>
+      </w:pPr>
+      <w:r>
+        <w:rPr>
+          <w:rFonts w:asciiTheme="minorHAnsi" w:hAnsiTheme="minorHAnsi" w:cstheme="minorHAnsi"/>
+          <w:b/>
+          <w:bCs/>
+          <w:szCs w:val="24"/>
+        </w:rPr>
+        <w:t xml:space="preserve">TECHNICAL </w:t>
+      </w:r>
+      <w:r>
+        <w:rPr>
+          <w:rFonts w:asciiTheme="minorHAnsi" w:hAnsiTheme="minorHAnsi" w:cstheme="minorHAnsi"/>
+          <w:b/>
+          <w:bCs/>
+          <w:szCs w:val="24"/>
+        </w:rPr>
         <w:t>SKILLS</w:t>
       </w:r>
     </w:p>
@@ -1451,6 +1331,7 @@
           <w:szCs w:val="24"/>
         </w:rPr>
         <w:sectPr>
+          <w:type w:val="continuous"/>
           <w:pgSz w:w="12240" w:h="15840" w:code="1"/>
           <w:pgMar w:top="432" w:right="1008" w:bottom="432" w:left="1008" w:header="0" w:footer="0" w:gutter="0"/>
           <w:cols w:space="708"/>
@@ -1487,14 +1368,7 @@
           <w:rFonts w:asciiTheme="majorHAnsi" w:hAnsiTheme="majorHAnsi" w:cstheme="majorHAnsi"/>
           <w:szCs w:val="24"/>
         </w:rPr>
-        <w:t xml:space="preserve">: </w:t>
-      </w:r>
-      <w:r>
-        <w:rPr>
-          <w:rFonts w:asciiTheme="majorHAnsi" w:hAnsiTheme="majorHAnsi" w:cstheme="majorHAnsi"/>
-          <w:szCs w:val="24"/>
-        </w:rPr>
-        <w:t xml:space="preserve">C, </w:t>
+        <w:t xml:space="preserve">: C, </w:t>
       </w:r>
       <w:r>
         <w:rPr>
@@ -1508,14 +1382,7 @@
           <w:rFonts w:asciiTheme="majorHAnsi" w:hAnsiTheme="majorHAnsi" w:cstheme="majorHAnsi"/>
           <w:szCs w:val="24"/>
         </w:rPr>
-        <w:t>, Python</w:t>
-      </w:r>
-      <w:r>
-        <w:rPr>
-          <w:rFonts w:asciiTheme="majorHAnsi" w:hAnsiTheme="majorHAnsi" w:cstheme="majorHAnsi"/>
-          <w:szCs w:val="24"/>
-        </w:rPr>
-        <w:t xml:space="preserve">, </w:t>
+        <w:t xml:space="preserve">, Python, </w:t>
       </w:r>
       <w:r>
         <w:rPr>
@@ -1529,35 +1396,7 @@
           <w:rFonts w:asciiTheme="majorHAnsi" w:hAnsiTheme="majorHAnsi" w:cstheme="majorHAnsi"/>
           <w:szCs w:val="24"/>
         </w:rPr>
-        <w:t xml:space="preserve"> CSS, JavaScript, Node</w:t>
-      </w:r>
-      <w:r>
-        <w:rPr>
-          <w:rFonts w:asciiTheme="majorHAnsi" w:hAnsiTheme="majorHAnsi" w:cstheme="majorHAnsi"/>
-          <w:szCs w:val="24"/>
-        </w:rPr>
-        <w:t>.js</w:t>
-      </w:r>
-      <w:r>
-        <w:rPr>
-          <w:rFonts w:asciiTheme="majorHAnsi" w:hAnsiTheme="majorHAnsi" w:cstheme="majorHAnsi"/>
-          <w:szCs w:val="24"/>
-        </w:rPr>
-        <w:t>, Express</w:t>
-      </w:r>
-      <w:r>
-        <w:rPr>
-          <w:rFonts w:asciiTheme="majorHAnsi" w:hAnsiTheme="majorHAnsi" w:cstheme="majorHAnsi"/>
-          <w:szCs w:val="24"/>
-        </w:rPr>
-        <w:t>.js</w:t>
-      </w:r>
-      <w:r>
-        <w:rPr>
-          <w:rFonts w:asciiTheme="majorHAnsi" w:hAnsiTheme="majorHAnsi" w:cstheme="majorHAnsi"/>
-          <w:szCs w:val="24"/>
-        </w:rPr>
-        <w:t>, PHP</w:t>
+        <w:t xml:space="preserve"> CSS, JavaScript, Node.js, Express.js, PHP</w:t>
       </w:r>
     </w:p>
     <w:p>
@@ -1642,21 +1481,7 @@
           <w:rFonts w:asciiTheme="majorHAnsi" w:hAnsiTheme="majorHAnsi" w:cstheme="majorHAnsi"/>
           <w:szCs w:val="24"/>
         </w:rPr>
-        <w:t>: AWS DeepRacer</w:t>
-      </w:r>
-      <w:r>
-        <w:rPr>
-          <w:rFonts w:asciiTheme="majorHAnsi" w:hAnsiTheme="majorHAnsi" w:cstheme="majorHAnsi"/>
-          <w:szCs w:val="24"/>
-        </w:rPr>
-        <w:t xml:space="preserve"> Machine Learning</w:t>
-      </w:r>
-      <w:r>
-        <w:rPr>
-          <w:rFonts w:asciiTheme="majorHAnsi" w:hAnsiTheme="majorHAnsi" w:cstheme="majorHAnsi"/>
-          <w:szCs w:val="24"/>
-        </w:rPr>
-        <w:t>, AWS SageMaker, AWS SageMaker Notebook</w:t>
+        <w:t>: AWS DeepRacer Machine Learning, AWS SageMaker, AWS SageMaker Notebook</w:t>
       </w:r>
     </w:p>
     <w:p>
@@ -1681,96 +1506,14 @@
           <w:bCs/>
           <w:szCs w:val="24"/>
         </w:rPr>
-        <w:t xml:space="preserve">Software Development </w:t>
-      </w:r>
-      <w:r>
-        <w:rPr>
-          <w:rFonts w:asciiTheme="majorHAnsi" w:hAnsiTheme="majorHAnsi" w:cstheme="majorHAnsi"/>
-          <w:b/>
-          <w:bCs/>
-          <w:szCs w:val="24"/>
-        </w:rPr>
-        <w:t>L</w:t>
-      </w:r>
-      <w:r>
-        <w:rPr>
-          <w:rFonts w:asciiTheme="majorHAnsi" w:hAnsiTheme="majorHAnsi" w:cstheme="majorHAnsi"/>
-          <w:b/>
-          <w:bCs/>
-          <w:szCs w:val="24"/>
-        </w:rPr>
-        <w:t xml:space="preserve">ife </w:t>
-      </w:r>
-      <w:r>
-        <w:rPr>
-          <w:rFonts w:asciiTheme="majorHAnsi" w:hAnsiTheme="majorHAnsi" w:cstheme="majorHAnsi"/>
-          <w:b/>
-          <w:bCs/>
-          <w:szCs w:val="24"/>
-        </w:rPr>
-        <w:t>C</w:t>
-      </w:r>
-      <w:r>
-        <w:rPr>
-          <w:rFonts w:asciiTheme="majorHAnsi" w:hAnsiTheme="majorHAnsi" w:cstheme="majorHAnsi"/>
-          <w:b/>
-          <w:bCs/>
-          <w:szCs w:val="24"/>
-        </w:rPr>
-        <w:t>ycle</w:t>
-      </w:r>
-      <w:r>
-        <w:rPr>
-          <w:rFonts w:asciiTheme="majorHAnsi" w:hAnsiTheme="majorHAnsi" w:cstheme="majorHAnsi"/>
-          <w:b/>
-          <w:bCs/>
-          <w:szCs w:val="24"/>
-        </w:rPr>
-        <w:t xml:space="preserve"> </w:t>
-      </w:r>
-      <w:r>
-        <w:rPr>
-          <w:rFonts w:asciiTheme="majorHAnsi" w:hAnsiTheme="majorHAnsi" w:cstheme="majorHAnsi"/>
-          <w:b/>
-          <w:bCs/>
-          <w:szCs w:val="24"/>
-        </w:rPr>
-        <w:t>(SDLC)</w:t>
-      </w:r>
-      <w:r>
-        <w:rPr>
-          <w:rFonts w:asciiTheme="majorHAnsi" w:hAnsiTheme="majorHAnsi" w:cstheme="majorHAnsi"/>
-          <w:szCs w:val="24"/>
-        </w:rPr>
-        <w:t xml:space="preserve">: </w:t>
-      </w:r>
-      <w:r>
-        <w:rPr>
-          <w:rFonts w:asciiTheme="majorHAnsi" w:hAnsiTheme="majorHAnsi" w:cstheme="majorHAnsi"/>
-          <w:szCs w:val="24"/>
-        </w:rPr>
-        <w:t>Agile, Scru</w:t>
-      </w:r>
-      <w:r>
-        <w:rPr>
-          <w:rFonts w:asciiTheme="majorHAnsi" w:hAnsiTheme="majorHAnsi" w:cstheme="majorHAnsi"/>
-          <w:szCs w:val="24"/>
-        </w:rPr>
-        <w:t xml:space="preserve">m, Version Control (Git and </w:t>
-      </w:r>
-      <w:r>
-        <w:rPr>
-          <w:rFonts w:asciiTheme="majorHAnsi" w:hAnsiTheme="majorHAnsi" w:cstheme="majorHAnsi"/>
-          <w:szCs w:val="24"/>
-        </w:rPr>
-        <w:t>GitHub</w:t>
-      </w:r>
-      <w:r>
-        <w:rPr>
-          <w:rFonts w:asciiTheme="majorHAnsi" w:hAnsiTheme="majorHAnsi" w:cstheme="majorHAnsi"/>
-          <w:szCs w:val="24"/>
-        </w:rPr>
-        <w:t>)</w:t>
+        <w:t>Software Development Life Cycle (SDLC)</w:t>
+      </w:r>
+      <w:r>
+        <w:rPr>
+          <w:rFonts w:asciiTheme="majorHAnsi" w:hAnsiTheme="majorHAnsi" w:cstheme="majorHAnsi"/>
+          <w:szCs w:val="24"/>
+        </w:rPr>
+        <w:t>: Agile, Scrum, Version Control (Git and GitHub)</w:t>
       </w:r>
     </w:p>
     <w:p>
@@ -1811,56 +1554,7 @@
           <w:rFonts w:asciiTheme="majorHAnsi" w:hAnsiTheme="majorHAnsi" w:cstheme="majorHAnsi"/>
           <w:szCs w:val="24"/>
         </w:rPr>
-        <w:t xml:space="preserve">: </w:t>
-      </w:r>
-      <w:r>
-        <w:rPr>
-          <w:rFonts w:asciiTheme="majorHAnsi" w:hAnsiTheme="majorHAnsi" w:cstheme="majorHAnsi"/>
-          <w:szCs w:val="24"/>
-        </w:rPr>
-        <w:t xml:space="preserve">Design and </w:t>
-      </w:r>
-      <w:r>
-        <w:rPr>
-          <w:rFonts w:asciiTheme="majorHAnsi" w:hAnsiTheme="majorHAnsi" w:cstheme="majorHAnsi"/>
-          <w:szCs w:val="24"/>
-        </w:rPr>
-        <w:t>Implementation</w:t>
-      </w:r>
-      <w:r>
-        <w:rPr>
-          <w:rFonts w:asciiTheme="majorHAnsi" w:hAnsiTheme="majorHAnsi" w:cstheme="majorHAnsi"/>
-          <w:szCs w:val="24"/>
-        </w:rPr>
-        <w:t xml:space="preserve"> of Data Structures</w:t>
-      </w:r>
-      <w:r>
-        <w:rPr>
-          <w:rFonts w:asciiTheme="majorHAnsi" w:hAnsiTheme="majorHAnsi" w:cstheme="majorHAnsi"/>
-          <w:szCs w:val="24"/>
-        </w:rPr>
-        <w:t xml:space="preserve">, </w:t>
-      </w:r>
-      <w:r>
-        <w:rPr>
-          <w:rFonts w:asciiTheme="majorHAnsi" w:hAnsiTheme="majorHAnsi" w:cstheme="majorHAnsi"/>
-          <w:szCs w:val="24"/>
-        </w:rPr>
-        <w:t xml:space="preserve">Analysis of </w:t>
-      </w:r>
-      <w:r>
-        <w:rPr>
-          <w:rFonts w:asciiTheme="majorHAnsi" w:hAnsiTheme="majorHAnsi" w:cstheme="majorHAnsi"/>
-          <w:szCs w:val="24"/>
-        </w:rPr>
-        <w:t>Algorithm</w:t>
-      </w:r>
-      <w:r>
-        <w:rPr>
-          <w:rFonts w:asciiTheme="majorHAnsi" w:hAnsiTheme="majorHAnsi" w:cstheme="majorHAnsi"/>
-          <w:szCs w:val="24"/>
-        </w:rPr>
-        <w:t xml:space="preserve">s </w:t>
+        <w:t xml:space="preserve">: Design and Implementation of Data Structures, Analysis of Algorithms </w:t>
       </w:r>
     </w:p>
     <w:p>
@@ -1892,21 +1586,7 @@
           <w:rFonts w:asciiTheme="majorHAnsi" w:hAnsiTheme="majorHAnsi" w:cstheme="majorHAnsi"/>
           <w:szCs w:val="24"/>
         </w:rPr>
-        <w:t xml:space="preserve">: </w:t>
-      </w:r>
-      <w:r>
-        <w:rPr>
-          <w:rFonts w:asciiTheme="majorHAnsi" w:hAnsiTheme="majorHAnsi" w:cstheme="majorHAnsi"/>
-          <w:szCs w:val="24"/>
-        </w:rPr>
-        <w:t>Operating Systems</w:t>
-      </w:r>
-      <w:r>
-        <w:rPr>
-          <w:rFonts w:asciiTheme="majorHAnsi" w:hAnsiTheme="majorHAnsi" w:cstheme="majorHAnsi"/>
-          <w:szCs w:val="24"/>
-        </w:rPr>
-        <w:t>, Theory of Programming Languages, Assembly (x86)</w:t>
+        <w:t>: Operating Systems, Theory of Programming Languages, Assembly (x86)</w:t>
       </w:r>
     </w:p>
     <w:p>
@@ -1985,14 +1665,214 @@
     </w:p>
     <w:p>
       <w:pPr>
-        <w:tabs>
-          <w:tab w:val="left" w:pos="3722"/>
-        </w:tabs>
+        <w:pBdr>
+          <w:bottom w:val="single" w:sz="12" w:space="1" w:color="auto"/>
+        </w:pBdr>
         <w:spacing w:line="240" w:lineRule="auto"/>
         <w:rPr>
           <w:rFonts w:asciiTheme="minorHAnsi" w:hAnsiTheme="minorHAnsi" w:cstheme="minorHAnsi"/>
-          <w:sz w:val="16"/>
-          <w:szCs w:val="16"/>
+          <w:b/>
+          <w:bCs/>
+          <w:szCs w:val="24"/>
+        </w:rPr>
+      </w:pPr>
+      <w:r>
+        <w:rPr>
+          <w:rFonts w:asciiTheme="minorHAnsi" w:hAnsiTheme="minorHAnsi" w:cstheme="minorHAnsi"/>
+          <w:b/>
+          <w:bCs/>
+          <w:szCs w:val="24"/>
+        </w:rPr>
+        <w:t>REFERENCES</w:t>
+      </w:r>
+    </w:p>
+    <w:p>
+      <w:pPr>
+        <w:pStyle w:val="ListParagraph"/>
+        <w:spacing w:line="240" w:lineRule="auto"/>
+        <w:jc w:val="both"/>
+        <w:rPr>
+          <w:rFonts w:asciiTheme="majorHAnsi" w:hAnsiTheme="majorHAnsi" w:cstheme="majorHAnsi"/>
+          <w:szCs w:val="24"/>
+        </w:rPr>
+        <w:sectPr>
+          <w:type w:val="continuous"/>
+          <w:pgSz w:w="12240" w:h="15840" w:code="1"/>
+          <w:pgMar w:top="432" w:right="1008" w:bottom="432" w:left="1008" w:header="0" w:footer="0" w:gutter="0"/>
+          <w:cols w:space="708"/>
+          <w:docGrid w:linePitch="360"/>
+        </w:sectPr>
+      </w:pPr>
+    </w:p>
+    <w:p>
+      <w:pPr>
+        <w:spacing w:line="240" w:lineRule="auto"/>
+        <w:rPr>
+          <w:rFonts w:asciiTheme="minorHAnsi" w:hAnsiTheme="minorHAnsi"/>
+          <w:b/>
+          <w:bCs/>
+        </w:rPr>
+      </w:pPr>
+      <w:r>
+        <w:rPr>
+          <w:rFonts w:asciiTheme="minorHAnsi" w:hAnsiTheme="minorHAnsi"/>
+          <w:b/>
+          <w:bCs/>
+        </w:rPr>
+        <w:t>First Net Impressions</w:t>
+      </w:r>
+    </w:p>
+    <w:p>
+      <w:pPr>
+        <w:spacing w:line="240" w:lineRule="auto"/>
+        <w:rPr>
+          <w:rFonts w:asciiTheme="minorHAnsi" w:hAnsiTheme="minorHAnsi"/>
+        </w:rPr>
+      </w:pPr>
+      <w:r>
+        <w:rPr>
+          <w:rFonts w:asciiTheme="minorHAnsi" w:hAnsiTheme="minorHAnsi"/>
+        </w:rPr>
+        <w:t>Tyler Middleton</w:t>
+      </w:r>
+    </w:p>
+    <w:p>
+      <w:pPr>
+        <w:spacing w:line="240" w:lineRule="auto"/>
+        <w:rPr>
+          <w:rFonts w:asciiTheme="minorHAnsi" w:hAnsiTheme="minorHAnsi"/>
+        </w:rPr>
+      </w:pPr>
+      <w:r>
+        <w:rPr>
+          <w:rFonts w:asciiTheme="minorHAnsi" w:hAnsiTheme="minorHAnsi"/>
+        </w:rPr>
+        <w:t>Full Stack Developer (Supervisor)</w:t>
+      </w:r>
+    </w:p>
+    <w:p>
+      <w:pPr>
+        <w:spacing w:line="240" w:lineRule="auto"/>
+        <w:rPr>
+          <w:rFonts w:asciiTheme="minorHAnsi" w:hAnsiTheme="minorHAnsi"/>
+        </w:rPr>
+      </w:pPr>
+      <w:r>
+        <w:rPr>
+          <w:rFonts w:asciiTheme="minorHAnsi" w:hAnsiTheme="minorHAnsi"/>
+        </w:rPr>
+        <w:t>tylerm@firstnetimpressions.com</w:t>
+      </w:r>
+    </w:p>
+    <w:p>
+      <w:pPr>
+        <w:spacing w:line="240" w:lineRule="auto"/>
+        <w:rPr>
+          <w:rFonts w:asciiTheme="minorHAnsi" w:hAnsiTheme="minorHAnsi"/>
+        </w:rPr>
+      </w:pPr>
+      <w:r>
+        <w:rPr>
+          <w:rFonts w:asciiTheme="minorHAnsi" w:hAnsiTheme="minorHAnsi"/>
+        </w:rPr>
+        <w:t>(715) 832-7713</w:t>
+      </w:r>
+    </w:p>
+    <w:p>
+      <w:pPr>
+        <w:spacing w:line="240" w:lineRule="auto"/>
+        <w:rPr>
+          <w:rFonts w:asciiTheme="minorHAnsi" w:hAnsiTheme="minorHAnsi"/>
+        </w:rPr>
+      </w:pPr>
+    </w:p>
+    <w:p>
+      <w:pPr>
+        <w:spacing w:line="240" w:lineRule="auto"/>
+        <w:rPr>
+          <w:rFonts w:asciiTheme="minorHAnsi" w:hAnsiTheme="minorHAnsi"/>
+          <w:b/>
+          <w:bCs/>
+        </w:rPr>
+      </w:pPr>
+      <w:r>
+        <w:rPr>
+          <w:rFonts w:asciiTheme="minorHAnsi" w:hAnsiTheme="minorHAnsi"/>
+          <w:b/>
+          <w:bCs/>
+        </w:rPr>
+        <w:t>Liberty University</w:t>
+      </w:r>
+    </w:p>
+    <w:p>
+      <w:pPr>
+        <w:spacing w:line="240" w:lineRule="auto"/>
+        <w:rPr>
+          <w:rFonts w:asciiTheme="minorHAnsi" w:hAnsiTheme="minorHAnsi"/>
+        </w:rPr>
+      </w:pPr>
+      <w:r>
+        <w:rPr>
+          <w:rFonts w:asciiTheme="minorHAnsi" w:hAnsiTheme="minorHAnsi"/>
+        </w:rPr>
+        <w:t>Drew Robinson</w:t>
+      </w:r>
+    </w:p>
+    <w:p>
+      <w:pPr>
+        <w:spacing w:line="240" w:lineRule="auto"/>
+        <w:rPr>
+          <w:rFonts w:asciiTheme="minorHAnsi" w:hAnsiTheme="minorHAnsi"/>
+        </w:rPr>
+      </w:pPr>
+      <w:r>
+        <w:rPr>
+          <w:rFonts w:asciiTheme="minorHAnsi" w:hAnsiTheme="minorHAnsi"/>
+        </w:rPr>
+        <w:t>Support Specialist III (Supervisor)</w:t>
+      </w:r>
+    </w:p>
+    <w:p>
+      <w:pPr>
+        <w:spacing w:line="240" w:lineRule="auto"/>
+        <w:rPr>
+          <w:rFonts w:asciiTheme="minorHAnsi" w:hAnsiTheme="minorHAnsi"/>
+        </w:rPr>
+      </w:pPr>
+      <w:r>
+        <w:rPr>
+          <w:rFonts w:asciiTheme="minorHAnsi" w:hAnsiTheme="minorHAnsi"/>
+        </w:rPr>
+        <w:t>drobinson@liberty.edu</w:t>
+      </w:r>
+    </w:p>
+    <w:p>
+      <w:pPr>
+        <w:spacing w:line="240" w:lineRule="auto"/>
+        <w:rPr>
+          <w:rFonts w:asciiTheme="minorHAnsi" w:hAnsiTheme="minorHAnsi"/>
+        </w:rPr>
+      </w:pPr>
+      <w:r>
+        <w:rPr>
+          <w:rFonts w:asciiTheme="minorHAnsi" w:hAnsiTheme="minorHAnsi"/>
+        </w:rPr>
+        <w:t>(434) 592-5489</w:t>
+      </w:r>
+    </w:p>
+    <w:p>
+      <w:pPr>
+        <w:spacing w:line="240" w:lineRule="auto"/>
+        <w:rPr>
+          <w:rFonts w:asciiTheme="minorHAnsi" w:hAnsiTheme="minorHAnsi"/>
+        </w:rPr>
+      </w:pPr>
+    </w:p>
+    <w:p>
+      <w:pPr>
+        <w:spacing w:line="240" w:lineRule="auto"/>
+        <w:rPr>
+          <w:rFonts w:asciiTheme="minorHAnsi" w:hAnsiTheme="minorHAnsi"/>
         </w:rPr>
       </w:pPr>
     </w:p>
@@ -2000,7 +1880,7 @@
       <w:type w:val="continuous"/>
       <w:pgSz w:w="12240" w:h="15840" w:code="1"/>
       <w:pgMar w:top="1440" w:right="1008" w:bottom="1440" w:left="1008" w:header="706" w:footer="706" w:gutter="0"/>
-      <w:cols w:space="708"/>
+      <w:cols w:num="2" w:space="708"/>
       <w:docGrid w:linePitch="360"/>
     </w:sectPr>
   </w:body>
@@ -2008,7 +1888,7 @@
 </file>
 
 <file path=word/endnotes.xml><?xml version="1.0" encoding="utf-8"?>
-<w:endnotes xmlns:wpc="http://schemas.microsoft.com/office/word/2010/wordprocessingCanvas" xmlns:cx="http://schemas.microsoft.com/office/drawing/2014/chartex" xmlns:cx1="http://schemas.microsoft.com/office/drawing/2015/9/8/chartex" xmlns:cx2="http://schemas.microsoft.com/office/drawing/2015/10/21/chartex" xmlns:cx3="http://schemas.microsoft.com/office/drawing/2016/5/9/chartex" xmlns:cx4="http://schemas.microsoft.com/office/drawing/2016/5/10/chartex" xmlns:cx5="http://schemas.microsoft.com/office/drawing/2016/5/11/chartex" xmlns:cx6="http://schemas.microsoft.com/office/drawing/2016/5/12/chartex" xmlns:cx7="http://schemas.microsoft.com/office/drawing/2016/5/13/chartex" xmlns:cx8="http://schemas.microsoft.com/office/drawing/2016/5/14/chartex" xmlns:mc="http://schemas.openxmlformats.org/markup-compatibility/2006" xmlns:aink="http://schemas.microsoft.com/office/drawing/2016/ink" xmlns:am3d="http://schemas.microsoft.com/office/drawing/2017/model3d" xmlns:o="urn:schemas-microsoft-com:office:office" xmlns:oel="http://schemas.microsoft.com/office/2019/extlst" xmlns:r="http://schemas.openxmlformats.org/officeDocument/2006/relationships" xmlns:m="http://schemas.openxmlformats.org/officeDocument/2006/math" xmlns:v="urn:schemas-microsoft-com:vml" xmlns:wp14="http://schemas.microsoft.com/office/word/2010/wordprocessingDrawing" xmlns:wp="http://schemas.openxmlformats.org/drawingml/2006/wordprocessingDrawing" xmlns:w10="urn:schemas-microsoft-com:office:word" xmlns:w="http://schemas.openxmlformats.org/wordprocessingml/2006/main" xmlns:w14="http://schemas.microsoft.com/office/word/2010/wordml" xmlns:w15="http://schemas.microsoft.com/office/word/2012/wordml" xmlns:w16cex="http://schemas.microsoft.com/office/word/2018/wordml/cex" xmlns:w16cid="http://schemas.microsoft.com/office/word/2016/wordml/cid" xmlns:w16="http://schemas.microsoft.com/office/word/2018/wordml" xmlns:w16du="http://schemas.microsoft.com/office/word/2023/wordml/word16du" xmlns:w16sdtdh="http://schemas.microsoft.com/office/word/2020/wordml/sdtdatahash" xmlns:w16se="http://schemas.microsoft.com/office/word/2015/wordml/symex" xmlns:wpg="http://schemas.microsoft.com/office/word/2010/wordprocessingGroup" xmlns:wpi="http://schemas.microsoft.com/office/word/2010/wordprocessingInk" xmlns:wne="http://schemas.microsoft.com/office/word/2006/wordml" xmlns:wps="http://schemas.microsoft.com/office/word/2010/wordprocessingShape" mc:Ignorable="w14 w15 w16se w16cid w16 w16cex w16sdtdh wp14">
+<w:endnotes xmlns:wpc="http://schemas.microsoft.com/office/word/2010/wordprocessingCanvas" xmlns:cx="http://schemas.microsoft.com/office/drawing/2014/chartex" xmlns:cx1="http://schemas.microsoft.com/office/drawing/2015/9/8/chartex" xmlns:cx2="http://schemas.microsoft.com/office/drawing/2015/10/21/chartex" xmlns:cx3="http://schemas.microsoft.com/office/drawing/2016/5/9/chartex" xmlns:cx4="http://schemas.microsoft.com/office/drawing/2016/5/10/chartex" xmlns:cx5="http://schemas.microsoft.com/office/drawing/2016/5/11/chartex" xmlns:cx6="http://schemas.microsoft.com/office/drawing/2016/5/12/chartex" xmlns:cx7="http://schemas.microsoft.com/office/drawing/2016/5/13/chartex" xmlns:cx8="http://schemas.microsoft.com/office/drawing/2016/5/14/chartex" xmlns:mc="http://schemas.openxmlformats.org/markup-compatibility/2006" xmlns:aink="http://schemas.microsoft.com/office/drawing/2016/ink" xmlns:am3d="http://schemas.microsoft.com/office/drawing/2017/model3d" xmlns:o="urn:schemas-microsoft-com:office:office" xmlns:oel="http://schemas.microsoft.com/office/2019/extlst" xmlns:r="http://schemas.openxmlformats.org/officeDocument/2006/relationships" xmlns:m="http://schemas.openxmlformats.org/officeDocument/2006/math" xmlns:v="urn:schemas-microsoft-com:vml" xmlns:wp14="http://schemas.microsoft.com/office/word/2010/wordprocessingDrawing" xmlns:wp="http://schemas.openxmlformats.org/drawingml/2006/wordprocessingDrawing" xmlns:w10="urn:schemas-microsoft-com:office:word" xmlns:w="http://schemas.openxmlformats.org/wordprocessingml/2006/main" xmlns:w14="http://schemas.microsoft.com/office/word/2010/wordml" xmlns:w15="http://schemas.microsoft.com/office/word/2012/wordml" xmlns:w16cex="http://schemas.microsoft.com/office/word/2018/wordml/cex" xmlns:w16cid="http://schemas.microsoft.com/office/word/2016/wordml/cid" xmlns:w16="http://schemas.microsoft.com/office/word/2018/wordml" xmlns:w16sdtdh="http://schemas.microsoft.com/office/word/2020/wordml/sdtdatahash" xmlns:w16se="http://schemas.microsoft.com/office/word/2015/wordml/symex" xmlns:wpg="http://schemas.microsoft.com/office/word/2010/wordprocessingGroup" xmlns:wpi="http://schemas.microsoft.com/office/word/2010/wordprocessingInk" xmlns:wne="http://schemas.microsoft.com/office/word/2006/wordml" xmlns:wps="http://schemas.microsoft.com/office/word/2010/wordprocessingShape" mc:Ignorable="w14 w15 w16se w16cid w16 w16cex w16sdtdh wp14">
   <w:endnote w:type="separator" w:id="-1">
     <w:p>
       <w:pPr>
@@ -2033,7 +1913,7 @@
 </file>
 
 <file path=word/footnotes.xml><?xml version="1.0" encoding="utf-8"?>
-<w:footnotes xmlns:wpc="http://schemas.microsoft.com/office/word/2010/wordprocessingCanvas" xmlns:cx="http://schemas.microsoft.com/office/drawing/2014/chartex" xmlns:cx1="http://schemas.microsoft.com/office/drawing/2015/9/8/chartex" xmlns:cx2="http://schemas.microsoft.com/office/drawing/2015/10/21/chartex" xmlns:cx3="http://schemas.microsoft.com/office/drawing/2016/5/9/chartex" xmlns:cx4="http://schemas.microsoft.com/office/drawing/2016/5/10/chartex" xmlns:cx5="http://schemas.microsoft.com/office/drawing/2016/5/11/chartex" xmlns:cx6="http://schemas.microsoft.com/office/drawing/2016/5/12/chartex" xmlns:cx7="http://schemas.microsoft.com/office/drawing/2016/5/13/chartex" xmlns:cx8="http://schemas.microsoft.com/office/drawing/2016/5/14/chartex" xmlns:mc="http://schemas.openxmlformats.org/markup-compatibility/2006" xmlns:aink="http://schemas.microsoft.com/office/drawing/2016/ink" xmlns:am3d="http://schemas.microsoft.com/office/drawing/2017/model3d" xmlns:o="urn:schemas-microsoft-com:office:office" xmlns:oel="http://schemas.microsoft.com/office/2019/extlst" xmlns:r="http://schemas.openxmlformats.org/officeDocument/2006/relationships" xmlns:m="http://schemas.openxmlformats.org/officeDocument/2006/math" xmlns:v="urn:schemas-microsoft-com:vml" xmlns:wp14="http://schemas.microsoft.com/office/word/2010/wordprocessingDrawing" xmlns:wp="http://schemas.openxmlformats.org/drawingml/2006/wordprocessingDrawing" xmlns:w10="urn:schemas-microsoft-com:office:word" xmlns:w="http://schemas.openxmlformats.org/wordprocessingml/2006/main" xmlns:w14="http://schemas.microsoft.com/office/word/2010/wordml" xmlns:w15="http://schemas.microsoft.com/office/word/2012/wordml" xmlns:w16cex="http://schemas.microsoft.com/office/word/2018/wordml/cex" xmlns:w16cid="http://schemas.microsoft.com/office/word/2016/wordml/cid" xmlns:w16="http://schemas.microsoft.com/office/word/2018/wordml" xmlns:w16du="http://schemas.microsoft.com/office/word/2023/wordml/word16du" xmlns:w16sdtdh="http://schemas.microsoft.com/office/word/2020/wordml/sdtdatahash" xmlns:w16se="http://schemas.microsoft.com/office/word/2015/wordml/symex" xmlns:wpg="http://schemas.microsoft.com/office/word/2010/wordprocessingGroup" xmlns:wpi="http://schemas.microsoft.com/office/word/2010/wordprocessingInk" xmlns:wne="http://schemas.microsoft.com/office/word/2006/wordml" xmlns:wps="http://schemas.microsoft.com/office/word/2010/wordprocessingShape" mc:Ignorable="w14 w15 w16se w16cid w16 w16cex w16sdtdh wp14">
+<w:footnotes xmlns:wpc="http://schemas.microsoft.com/office/word/2010/wordprocessingCanvas" xmlns:cx="http://schemas.microsoft.com/office/drawing/2014/chartex" xmlns:cx1="http://schemas.microsoft.com/office/drawing/2015/9/8/chartex" xmlns:cx2="http://schemas.microsoft.com/office/drawing/2015/10/21/chartex" xmlns:cx3="http://schemas.microsoft.com/office/drawing/2016/5/9/chartex" xmlns:cx4="http://schemas.microsoft.com/office/drawing/2016/5/10/chartex" xmlns:cx5="http://schemas.microsoft.com/office/drawing/2016/5/11/chartex" xmlns:cx6="http://schemas.microsoft.com/office/drawing/2016/5/12/chartex" xmlns:cx7="http://schemas.microsoft.com/office/drawing/2016/5/13/chartex" xmlns:cx8="http://schemas.microsoft.com/office/drawing/2016/5/14/chartex" xmlns:mc="http://schemas.openxmlformats.org/markup-compatibility/2006" xmlns:aink="http://schemas.microsoft.com/office/drawing/2016/ink" xmlns:am3d="http://schemas.microsoft.com/office/drawing/2017/model3d" xmlns:o="urn:schemas-microsoft-com:office:office" xmlns:oel="http://schemas.microsoft.com/office/2019/extlst" xmlns:r="http://schemas.openxmlformats.org/officeDocument/2006/relationships" xmlns:m="http://schemas.openxmlformats.org/officeDocument/2006/math" xmlns:v="urn:schemas-microsoft-com:vml" xmlns:wp14="http://schemas.microsoft.com/office/word/2010/wordprocessingDrawing" xmlns:wp="http://schemas.openxmlformats.org/drawingml/2006/wordprocessingDrawing" xmlns:w10="urn:schemas-microsoft-com:office:word" xmlns:w="http://schemas.openxmlformats.org/wordprocessingml/2006/main" xmlns:w14="http://schemas.microsoft.com/office/word/2010/wordml" xmlns:w15="http://schemas.microsoft.com/office/word/2012/wordml" xmlns:w16cex="http://schemas.microsoft.com/office/word/2018/wordml/cex" xmlns:w16cid="http://schemas.microsoft.com/office/word/2016/wordml/cid" xmlns:w16="http://schemas.microsoft.com/office/word/2018/wordml" xmlns:w16sdtdh="http://schemas.microsoft.com/office/word/2020/wordml/sdtdatahash" xmlns:w16se="http://schemas.microsoft.com/office/word/2015/wordml/symex" xmlns:wpg="http://schemas.microsoft.com/office/word/2010/wordprocessingGroup" xmlns:wpi="http://schemas.microsoft.com/office/word/2010/wordprocessingInk" xmlns:wne="http://schemas.microsoft.com/office/word/2006/wordml" xmlns:wps="http://schemas.microsoft.com/office/word/2010/wordprocessingShape" mc:Ignorable="w14 w15 w16se w16cid w16 w16cex w16sdtdh wp14">
   <w:footnote w:type="separator" w:id="-1">
     <w:p>
       <w:pPr>
@@ -2058,8 +1938,121 @@
 </file>
 
 <file path=word/numbering.xml><?xml version="1.0" encoding="utf-8"?>
-<w:numbering xmlns:wpc="http://schemas.microsoft.com/office/word/2010/wordprocessingCanvas" xmlns:cx="http://schemas.microsoft.com/office/drawing/2014/chartex" xmlns:cx1="http://schemas.microsoft.com/office/drawing/2015/9/8/chartex" xmlns:cx2="http://schemas.microsoft.com/office/drawing/2015/10/21/chartex" xmlns:cx3="http://schemas.microsoft.com/office/drawing/2016/5/9/chartex" xmlns:cx4="http://schemas.microsoft.com/office/drawing/2016/5/10/chartex" xmlns:cx5="http://schemas.microsoft.com/office/drawing/2016/5/11/chartex" xmlns:cx6="http://schemas.microsoft.com/office/drawing/2016/5/12/chartex" xmlns:cx7="http://schemas.microsoft.com/office/drawing/2016/5/13/chartex" xmlns:cx8="http://schemas.microsoft.com/office/drawing/2016/5/14/chartex" xmlns:mc="http://schemas.openxmlformats.org/markup-compatibility/2006" xmlns:aink="http://schemas.microsoft.com/office/drawing/2016/ink" xmlns:am3d="http://schemas.microsoft.com/office/drawing/2017/model3d" xmlns:o="urn:schemas-microsoft-com:office:office" xmlns:oel="http://schemas.microsoft.com/office/2019/extlst" xmlns:r="http://schemas.openxmlformats.org/officeDocument/2006/relationships" xmlns:m="http://schemas.openxmlformats.org/officeDocument/2006/math" xmlns:v="urn:schemas-microsoft-com:vml" xmlns:wp14="http://schemas.microsoft.com/office/word/2010/wordprocessingDrawing" xmlns:wp="http://schemas.openxmlformats.org/drawingml/2006/wordprocessingDrawing" xmlns:w10="urn:schemas-microsoft-com:office:word" xmlns:w="http://schemas.openxmlformats.org/wordprocessingml/2006/main" xmlns:w14="http://schemas.microsoft.com/office/word/2010/wordml" xmlns:w15="http://schemas.microsoft.com/office/word/2012/wordml" xmlns:w16cex="http://schemas.microsoft.com/office/word/2018/wordml/cex" xmlns:w16cid="http://schemas.microsoft.com/office/word/2016/wordml/cid" xmlns:w16="http://schemas.microsoft.com/office/word/2018/wordml" xmlns:w16du="http://schemas.microsoft.com/office/word/2023/wordml/word16du" xmlns:w16sdtdh="http://schemas.microsoft.com/office/word/2020/wordml/sdtdatahash" xmlns:w16se="http://schemas.microsoft.com/office/word/2015/wordml/symex" xmlns:wpg="http://schemas.microsoft.com/office/word/2010/wordprocessingGroup" xmlns:wpi="http://schemas.microsoft.com/office/word/2010/wordprocessingInk" xmlns:wne="http://schemas.microsoft.com/office/word/2006/wordml" xmlns:wps="http://schemas.microsoft.com/office/word/2010/wordprocessingShape" mc:Ignorable="w14 w15 w16se w16cid w16 w16cex w16sdtdh wp14">
+<w:numbering xmlns:wpc="http://schemas.microsoft.com/office/word/2010/wordprocessingCanvas" xmlns:cx="http://schemas.microsoft.com/office/drawing/2014/chartex" xmlns:cx1="http://schemas.microsoft.com/office/drawing/2015/9/8/chartex" xmlns:cx2="http://schemas.microsoft.com/office/drawing/2015/10/21/chartex" xmlns:cx3="http://schemas.microsoft.com/office/drawing/2016/5/9/chartex" xmlns:cx4="http://schemas.microsoft.com/office/drawing/2016/5/10/chartex" xmlns:cx5="http://schemas.microsoft.com/office/drawing/2016/5/11/chartex" xmlns:cx6="http://schemas.microsoft.com/office/drawing/2016/5/12/chartex" xmlns:cx7="http://schemas.microsoft.com/office/drawing/2016/5/13/chartex" xmlns:cx8="http://schemas.microsoft.com/office/drawing/2016/5/14/chartex" xmlns:mc="http://schemas.openxmlformats.org/markup-compatibility/2006" xmlns:aink="http://schemas.microsoft.com/office/drawing/2016/ink" xmlns:am3d="http://schemas.microsoft.com/office/drawing/2017/model3d" xmlns:o="urn:schemas-microsoft-com:office:office" xmlns:oel="http://schemas.microsoft.com/office/2019/extlst" xmlns:r="http://schemas.openxmlformats.org/officeDocument/2006/relationships" xmlns:m="http://schemas.openxmlformats.org/officeDocument/2006/math" xmlns:v="urn:schemas-microsoft-com:vml" xmlns:wp14="http://schemas.microsoft.com/office/word/2010/wordprocessingDrawing" xmlns:wp="http://schemas.openxmlformats.org/drawingml/2006/wordprocessingDrawing" xmlns:w10="urn:schemas-microsoft-com:office:word" xmlns:w="http://schemas.openxmlformats.org/wordprocessingml/2006/main" xmlns:w14="http://schemas.microsoft.com/office/word/2010/wordml" xmlns:w15="http://schemas.microsoft.com/office/word/2012/wordml" xmlns:w16cex="http://schemas.microsoft.com/office/word/2018/wordml/cex" xmlns:w16cid="http://schemas.microsoft.com/office/word/2016/wordml/cid" xmlns:w16="http://schemas.microsoft.com/office/word/2018/wordml" xmlns:w16sdtdh="http://schemas.microsoft.com/office/word/2020/wordml/sdtdatahash" xmlns:w16se="http://schemas.microsoft.com/office/word/2015/wordml/symex" xmlns:wpg="http://schemas.microsoft.com/office/word/2010/wordprocessingGroup" xmlns:wpi="http://schemas.microsoft.com/office/word/2010/wordprocessingInk" xmlns:wne="http://schemas.microsoft.com/office/word/2006/wordml" xmlns:wps="http://schemas.microsoft.com/office/word/2010/wordprocessingShape" mc:Ignorable="w14 w15 w16se w16cid w16 w16cex w16sdtdh wp14">
   <w:abstractNum w:abstractNumId="0" w15:restartNumberingAfterBreak="0">
+    <w:nsid w:val="08D63D6F"/>
+    <w:multiLevelType w:val="hybridMultilevel"/>
+    <w:tmpl w:val="29760530"/>
+    <w:lvl w:ilvl="0" w:tplc="04090001">
+      <w:start w:val="1"/>
+      <w:numFmt w:val="bullet"/>
+      <w:lvlText w:val=""/>
+      <w:lvlJc w:val="left"/>
+      <w:pPr>
+        <w:ind w:left="360" w:hanging="360"/>
+      </w:pPr>
+      <w:rPr>
+        <w:rFonts w:ascii="Symbol" w:hAnsi="Symbol" w:hint="default"/>
+      </w:rPr>
+    </w:lvl>
+    <w:lvl w:ilvl="1" w:tplc="04090003" w:tentative="1">
+      <w:start w:val="1"/>
+      <w:numFmt w:val="bullet"/>
+      <w:lvlText w:val="o"/>
+      <w:lvlJc w:val="left"/>
+      <w:pPr>
+        <w:ind w:left="1080" w:hanging="360"/>
+      </w:pPr>
+      <w:rPr>
+        <w:rFonts w:ascii="Courier New" w:hAnsi="Courier New" w:cs="Courier New" w:hint="default"/>
+      </w:rPr>
+    </w:lvl>
+    <w:lvl w:ilvl="2" w:tplc="04090005" w:tentative="1">
+      <w:start w:val="1"/>
+      <w:numFmt w:val="bullet"/>
+      <w:lvlText w:val=""/>
+      <w:lvlJc w:val="left"/>
+      <w:pPr>
+        <w:ind w:left="1800" w:hanging="360"/>
+      </w:pPr>
+      <w:rPr>
+        <w:rFonts w:ascii="Wingdings" w:hAnsi="Wingdings" w:hint="default"/>
+      </w:rPr>
+    </w:lvl>
+    <w:lvl w:ilvl="3" w:tplc="04090001" w:tentative="1">
+      <w:start w:val="1"/>
+      <w:numFmt w:val="bullet"/>
+      <w:lvlText w:val=""/>
+      <w:lvlJc w:val="left"/>
+      <w:pPr>
+        <w:ind w:left="2520" w:hanging="360"/>
+      </w:pPr>
+      <w:rPr>
+        <w:rFonts w:ascii="Symbol" w:hAnsi="Symbol" w:hint="default"/>
+      </w:rPr>
+    </w:lvl>
+    <w:lvl w:ilvl="4" w:tplc="04090003" w:tentative="1">
+      <w:start w:val="1"/>
+      <w:numFmt w:val="bullet"/>
+      <w:lvlText w:val="o"/>
+      <w:lvlJc w:val="left"/>
+      <w:pPr>
+        <w:ind w:left="3240" w:hanging="360"/>
+      </w:pPr>
+      <w:rPr>
+        <w:rFonts w:ascii="Courier New" w:hAnsi="Courier New" w:cs="Courier New" w:hint="default"/>
+      </w:rPr>
+    </w:lvl>
+    <w:lvl w:ilvl="5" w:tplc="04090005" w:tentative="1">
+      <w:start w:val="1"/>
+      <w:numFmt w:val="bullet"/>
+      <w:lvlText w:val=""/>
+      <w:lvlJc w:val="left"/>
+      <w:pPr>
+        <w:ind w:left="3960" w:hanging="360"/>
+      </w:pPr>
+      <w:rPr>
+        <w:rFonts w:ascii="Wingdings" w:hAnsi="Wingdings" w:hint="default"/>
+      </w:rPr>
+    </w:lvl>
+    <w:lvl w:ilvl="6" w:tplc="04090001" w:tentative="1">
+      <w:start w:val="1"/>
+      <w:numFmt w:val="bullet"/>
+      <w:lvlText w:val=""/>
+      <w:lvlJc w:val="left"/>
+      <w:pPr>
+        <w:ind w:left="4680" w:hanging="360"/>
+      </w:pPr>
+      <w:rPr>
+        <w:rFonts w:ascii="Symbol" w:hAnsi="Symbol" w:hint="default"/>
+      </w:rPr>
+    </w:lvl>
+    <w:lvl w:ilvl="7" w:tplc="04090003" w:tentative="1">
+      <w:start w:val="1"/>
+      <w:numFmt w:val="bullet"/>
+      <w:lvlText w:val="o"/>
+      <w:lvlJc w:val="left"/>
+      <w:pPr>
+        <w:ind w:left="5400" w:hanging="360"/>
+      </w:pPr>
+      <w:rPr>
+        <w:rFonts w:ascii="Courier New" w:hAnsi="Courier New" w:cs="Courier New" w:hint="default"/>
+      </w:rPr>
+    </w:lvl>
+    <w:lvl w:ilvl="8" w:tplc="04090005" w:tentative="1">
+      <w:start w:val="1"/>
+      <w:numFmt w:val="bullet"/>
+      <w:lvlText w:val=""/>
+      <w:lvlJc w:val="left"/>
+      <w:pPr>
+        <w:ind w:left="6120" w:hanging="360"/>
+      </w:pPr>
+      <w:rPr>
+        <w:rFonts w:ascii="Wingdings" w:hAnsi="Wingdings" w:hint="default"/>
+      </w:rPr>
+    </w:lvl>
+  </w:abstractNum>
+  <w:abstractNum w:abstractNumId="1" w15:restartNumberingAfterBreak="0">
     <w:nsid w:val="0AD677C0"/>
     <w:multiLevelType w:val="hybridMultilevel"/>
     <w:tmpl w:val="9E28DD5C"/>
@@ -2172,7 +2165,7 @@
       </w:rPr>
     </w:lvl>
   </w:abstractNum>
-  <w:abstractNum w:abstractNumId="1" w15:restartNumberingAfterBreak="0">
+  <w:abstractNum w:abstractNumId="2" w15:restartNumberingAfterBreak="0">
     <w:nsid w:val="0C9D1AEB"/>
     <w:multiLevelType w:val="hybridMultilevel"/>
     <w:tmpl w:val="CDD60328"/>
@@ -2285,7 +2278,7 @@
       </w:rPr>
     </w:lvl>
   </w:abstractNum>
-  <w:abstractNum w:abstractNumId="2" w15:restartNumberingAfterBreak="0">
+  <w:abstractNum w:abstractNumId="3" w15:restartNumberingAfterBreak="0">
     <w:nsid w:val="0ED830B6"/>
     <w:multiLevelType w:val="hybridMultilevel"/>
     <w:tmpl w:val="E33E76AC"/>
@@ -2398,7 +2391,7 @@
       </w:rPr>
     </w:lvl>
   </w:abstractNum>
-  <w:abstractNum w:abstractNumId="3" w15:restartNumberingAfterBreak="0">
+  <w:abstractNum w:abstractNumId="4" w15:restartNumberingAfterBreak="0">
     <w:nsid w:val="23A1101E"/>
     <w:multiLevelType w:val="hybridMultilevel"/>
     <w:tmpl w:val="E33E76AC"/>
@@ -2511,7 +2504,7 @@
       </w:rPr>
     </w:lvl>
   </w:abstractNum>
-  <w:abstractNum w:abstractNumId="4" w15:restartNumberingAfterBreak="0">
+  <w:abstractNum w:abstractNumId="5" w15:restartNumberingAfterBreak="0">
     <w:nsid w:val="256E2463"/>
     <w:multiLevelType w:val="hybridMultilevel"/>
     <w:tmpl w:val="5B96DE24"/>
@@ -2624,7 +2617,7 @@
       </w:rPr>
     </w:lvl>
   </w:abstractNum>
-  <w:abstractNum w:abstractNumId="5" w15:restartNumberingAfterBreak="0">
+  <w:abstractNum w:abstractNumId="6" w15:restartNumberingAfterBreak="0">
     <w:nsid w:val="27CC6CBF"/>
     <w:multiLevelType w:val="hybridMultilevel"/>
     <w:tmpl w:val="4E66F5A6"/>
@@ -2634,7 +2627,7 @@
       <w:lvlText w:val=""/>
       <w:lvlJc w:val="left"/>
       <w:pPr>
-        <w:ind w:left="720" w:hanging="360"/>
+        <w:ind w:left="360" w:hanging="360"/>
       </w:pPr>
       <w:rPr>
         <w:rFonts w:ascii="Symbol" w:hAnsi="Symbol" w:hint="default"/>
@@ -2646,7 +2639,7 @@
       <w:lvlText w:val="o"/>
       <w:lvlJc w:val="left"/>
       <w:pPr>
-        <w:ind w:left="1440" w:hanging="360"/>
+        <w:ind w:left="1080" w:hanging="360"/>
       </w:pPr>
       <w:rPr>
         <w:rFonts w:ascii="Courier New" w:hAnsi="Courier New" w:cs="Courier New" w:hint="default"/>
@@ -2658,7 +2651,7 @@
       <w:lvlText w:val=""/>
       <w:lvlJc w:val="left"/>
       <w:pPr>
-        <w:ind w:left="2160" w:hanging="360"/>
+        <w:ind w:left="1800" w:hanging="360"/>
       </w:pPr>
       <w:rPr>
         <w:rFonts w:ascii="Wingdings" w:hAnsi="Wingdings" w:hint="default"/>
@@ -2670,7 +2663,7 @@
       <w:lvlText w:val=""/>
       <w:lvlJc w:val="left"/>
       <w:pPr>
-        <w:ind w:left="2880" w:hanging="360"/>
+        <w:ind w:left="2520" w:hanging="360"/>
       </w:pPr>
       <w:rPr>
         <w:rFonts w:ascii="Symbol" w:hAnsi="Symbol" w:hint="default"/>
@@ -2682,7 +2675,7 @@
       <w:lvlText w:val="o"/>
       <w:lvlJc w:val="left"/>
       <w:pPr>
-        <w:ind w:left="3600" w:hanging="360"/>
+        <w:ind w:left="3240" w:hanging="360"/>
       </w:pPr>
       <w:rPr>
         <w:rFonts w:ascii="Courier New" w:hAnsi="Courier New" w:cs="Courier New" w:hint="default"/>
@@ -2694,7 +2687,7 @@
       <w:lvlText w:val=""/>
       <w:lvlJc w:val="left"/>
       <w:pPr>
-        <w:ind w:left="4320" w:hanging="360"/>
+        <w:ind w:left="3960" w:hanging="360"/>
       </w:pPr>
       <w:rPr>
         <w:rFonts w:ascii="Wingdings" w:hAnsi="Wingdings" w:hint="default"/>
@@ -2706,7 +2699,7 @@
       <w:lvlText w:val=""/>
       <w:lvlJc w:val="left"/>
       <w:pPr>
-        <w:ind w:left="5040" w:hanging="360"/>
+        <w:ind w:left="4680" w:hanging="360"/>
       </w:pPr>
       <w:rPr>
         <w:rFonts w:ascii="Symbol" w:hAnsi="Symbol" w:hint="default"/>
@@ -2718,7 +2711,7 @@
       <w:lvlText w:val="o"/>
       <w:lvlJc w:val="left"/>
       <w:pPr>
-        <w:ind w:left="5760" w:hanging="360"/>
+        <w:ind w:left="5400" w:hanging="360"/>
       </w:pPr>
       <w:rPr>
         <w:rFonts w:ascii="Courier New" w:hAnsi="Courier New" w:cs="Courier New" w:hint="default"/>
@@ -2730,14 +2723,14 @@
       <w:lvlText w:val=""/>
       <w:lvlJc w:val="left"/>
       <w:pPr>
-        <w:ind w:left="6480" w:hanging="360"/>
+        <w:ind w:left="6120" w:hanging="360"/>
       </w:pPr>
       <w:rPr>
         <w:rFonts w:ascii="Wingdings" w:hAnsi="Wingdings" w:hint="default"/>
       </w:rPr>
     </w:lvl>
   </w:abstractNum>
-  <w:abstractNum w:abstractNumId="6" w15:restartNumberingAfterBreak="0">
+  <w:abstractNum w:abstractNumId="7" w15:restartNumberingAfterBreak="0">
     <w:nsid w:val="338240F8"/>
     <w:multiLevelType w:val="hybridMultilevel"/>
     <w:tmpl w:val="6FA818F8"/>
@@ -2850,7 +2843,7 @@
       </w:rPr>
     </w:lvl>
   </w:abstractNum>
-  <w:abstractNum w:abstractNumId="7" w15:restartNumberingAfterBreak="0">
+  <w:abstractNum w:abstractNumId="8" w15:restartNumberingAfterBreak="0">
     <w:nsid w:val="3A8F2E72"/>
     <w:multiLevelType w:val="hybridMultilevel"/>
     <w:tmpl w:val="2D3E2B72"/>
@@ -2963,7 +2956,7 @@
       </w:rPr>
     </w:lvl>
   </w:abstractNum>
-  <w:abstractNum w:abstractNumId="8" w15:restartNumberingAfterBreak="0">
+  <w:abstractNum w:abstractNumId="9" w15:restartNumberingAfterBreak="0">
     <w:nsid w:val="401E083B"/>
     <w:multiLevelType w:val="hybridMultilevel"/>
     <w:tmpl w:val="00B44086"/>
@@ -3076,7 +3069,7 @@
       </w:rPr>
     </w:lvl>
   </w:abstractNum>
-  <w:abstractNum w:abstractNumId="9" w15:restartNumberingAfterBreak="0">
+  <w:abstractNum w:abstractNumId="10" w15:restartNumberingAfterBreak="0">
     <w:nsid w:val="45A353A1"/>
     <w:multiLevelType w:val="hybridMultilevel"/>
     <w:tmpl w:val="0CEE8B3A"/>
@@ -3189,7 +3182,7 @@
       </w:rPr>
     </w:lvl>
   </w:abstractNum>
-  <w:abstractNum w:abstractNumId="10" w15:restartNumberingAfterBreak="0">
+  <w:abstractNum w:abstractNumId="11" w15:restartNumberingAfterBreak="0">
     <w:nsid w:val="58864B33"/>
     <w:multiLevelType w:val="hybridMultilevel"/>
     <w:tmpl w:val="46C6A024"/>
@@ -3302,7 +3295,7 @@
       </w:rPr>
     </w:lvl>
   </w:abstractNum>
-  <w:abstractNum w:abstractNumId="11" w15:restartNumberingAfterBreak="0">
+  <w:abstractNum w:abstractNumId="12" w15:restartNumberingAfterBreak="0">
     <w:nsid w:val="655E25C4"/>
     <w:multiLevelType w:val="hybridMultilevel"/>
     <w:tmpl w:val="279ACB2A"/>
@@ -3415,7 +3408,7 @@
       </w:rPr>
     </w:lvl>
   </w:abstractNum>
-  <w:abstractNum w:abstractNumId="12" w15:restartNumberingAfterBreak="0">
+  <w:abstractNum w:abstractNumId="13" w15:restartNumberingAfterBreak="0">
     <w:nsid w:val="701C3D00"/>
     <w:multiLevelType w:val="hybridMultilevel"/>
     <w:tmpl w:val="EC94A836"/>
@@ -3528,7 +3521,7 @@
       </w:rPr>
     </w:lvl>
   </w:abstractNum>
-  <w:abstractNum w:abstractNumId="13" w15:restartNumberingAfterBreak="0">
+  <w:abstractNum w:abstractNumId="14" w15:restartNumberingAfterBreak="0">
     <w:nsid w:val="7CE0631D"/>
     <w:multiLevelType w:val="hybridMultilevel"/>
     <w:tmpl w:val="46324A16"/>
@@ -3642,46 +3635,49 @@
     </w:lvl>
   </w:abstractNum>
   <w:num w:numId="1" w16cid:durableId="217984347">
+    <w:abstractNumId w:val="8"/>
+  </w:num>
+  <w:num w:numId="2" w16cid:durableId="1607275213">
+    <w:abstractNumId w:val="4"/>
+  </w:num>
+  <w:num w:numId="3" w16cid:durableId="1354842323">
+    <w:abstractNumId w:val="11"/>
+  </w:num>
+  <w:num w:numId="4" w16cid:durableId="1854684054">
+    <w:abstractNumId w:val="10"/>
+  </w:num>
+  <w:num w:numId="5" w16cid:durableId="1581711994">
+    <w:abstractNumId w:val="3"/>
+  </w:num>
+  <w:num w:numId="6" w16cid:durableId="254244626">
+    <w:abstractNumId w:val="1"/>
+  </w:num>
+  <w:num w:numId="7" w16cid:durableId="457262080">
+    <w:abstractNumId w:val="9"/>
+  </w:num>
+  <w:num w:numId="8" w16cid:durableId="61099040">
     <w:abstractNumId w:val="7"/>
   </w:num>
-  <w:num w:numId="2" w16cid:durableId="1607275213">
-    <w:abstractNumId w:val="3"/>
+  <w:num w:numId="9" w16cid:durableId="475875519">
+    <w:abstractNumId w:val="6"/>
   </w:num>
-  <w:num w:numId="3" w16cid:durableId="1354842323">
-    <w:abstractNumId w:val="10"/>
+  <w:num w:numId="10" w16cid:durableId="910582468">
+    <w:abstractNumId w:val="5"/>
   </w:num>
-  <w:num w:numId="4" w16cid:durableId="1854684054">
-    <w:abstractNumId w:val="9"/>
+  <w:num w:numId="11" w16cid:durableId="972752431">
+    <w:abstractNumId w:val="12"/>
   </w:num>
-  <w:num w:numId="5" w16cid:durableId="1581711994">
+  <w:num w:numId="12" w16cid:durableId="981301982">
+    <w:abstractNumId w:val="14"/>
+  </w:num>
+  <w:num w:numId="13" w16cid:durableId="311907913">
+    <w:abstractNumId w:val="13"/>
+  </w:num>
+  <w:num w:numId="14" w16cid:durableId="2046633542">
     <w:abstractNumId w:val="2"/>
   </w:num>
-  <w:num w:numId="6" w16cid:durableId="254244626">
+  <w:num w:numId="15" w16cid:durableId="1669940662">
     <w:abstractNumId w:val="0"/>
-  </w:num>
-  <w:num w:numId="7" w16cid:durableId="457262080">
-    <w:abstractNumId w:val="8"/>
-  </w:num>
-  <w:num w:numId="8" w16cid:durableId="61099040">
-    <w:abstractNumId w:val="6"/>
-  </w:num>
-  <w:num w:numId="9" w16cid:durableId="475875519">
-    <w:abstractNumId w:val="5"/>
-  </w:num>
-  <w:num w:numId="10" w16cid:durableId="910582468">
-    <w:abstractNumId w:val="4"/>
-  </w:num>
-  <w:num w:numId="11" w16cid:durableId="972752431">
-    <w:abstractNumId w:val="11"/>
-  </w:num>
-  <w:num w:numId="12" w16cid:durableId="981301982">
-    <w:abstractNumId w:val="13"/>
-  </w:num>
-  <w:num w:numId="13" w16cid:durableId="311907913">
-    <w:abstractNumId w:val="12"/>
-  </w:num>
-  <w:num w:numId="14" w16cid:durableId="2046633542">
-    <w:abstractNumId w:val="1"/>
   </w:num>
 </w:numbering>
 </file>
@@ -4214,6 +4210,18 @@
       </w:tblBorders>
     </w:tblPr>
   </w:style>
+  <w:style w:type="character" w:styleId="FollowedHyperlink">
+    <w:name w:val="FollowedHyperlink"/>
+    <w:basedOn w:val="DefaultParagraphFont"/>
+    <w:uiPriority w:val="99"/>
+    <w:semiHidden/>
+    <w:unhideWhenUsed/>
+    <w:rsid w:val="00584567"/>
+    <w:rPr>
+      <w:color w:val="954F72" w:themeColor="followedHyperlink"/>
+      <w:u w:val="single"/>
+    </w:rPr>
+  </w:style>
 </w:styles>
 </file>
 
@@ -4479,6 +4487,10 @@
 </file>
 
 <file path=customXml/item1.xml><?xml version="1.0" encoding="utf-8"?>
+<b:Sources xmlns:b="http://schemas.openxmlformats.org/officeDocument/2006/bibliography" xmlns="http://schemas.openxmlformats.org/officeDocument/2006/bibliography" SelectedStyle="\APASixthEditionOfficeOnline.xsl" StyleName="APA" Version="6"/>
+</file>
+
+<file path=customXml/item2.xml><?xml version="1.0" encoding="utf-8"?>
 <?mso-contentType ?>
 <FormTemplates xmlns="http://schemas.microsoft.com/sharepoint/v3/contenttype/forms">
   <Display>DocumentLibraryForm</Display>
@@ -4487,11 +4499,13 @@
 </FormTemplates>
 </file>
 
-<file path=customXml/item2.xml><?xml version="1.0" encoding="utf-8"?>
-<b:Sources xmlns:b="http://schemas.openxmlformats.org/officeDocument/2006/bibliography" xmlns="http://schemas.openxmlformats.org/officeDocument/2006/bibliography" SelectedStyle="\APASixthEditionOfficeOnline.xsl" StyleName="APA" Version="6"/>
+<file path=customXml/item3.xml><?xml version="1.0" encoding="utf-8"?>
+<p:properties xmlns:p="http://schemas.microsoft.com/office/2006/metadata/properties" xmlns:xsi="http://www.w3.org/2001/XMLSchema-instance" xmlns:pc="http://schemas.microsoft.com/office/infopath/2007/PartnerControls">
+  <documentManagement/>
+</p:properties>
 </file>
 
-<file path=customXml/item3.xml><?xml version="1.0" encoding="utf-8"?>
+<file path=customXml/item4.xml><?xml version="1.0" encoding="utf-8"?>
 <ct:contentTypeSchema xmlns:ct="http://schemas.microsoft.com/office/2006/metadata/contentType" xmlns:ma="http://schemas.microsoft.com/office/2006/metadata/properties/metaAttributes" ct:_="" ma:_="" ma:contentTypeName="Document" ma:contentTypeID="0x010100B65BEEEB7616DD4098E63681F2236C72" ma:contentTypeVersion="10" ma:contentTypeDescription="Create a new document." ma:contentTypeScope="" ma:versionID="b671a1eddcae5fa826cd18ba3455c34f">
   <xsd:schema xmlns:xsd="http://www.w3.org/2001/XMLSchema" xmlns:xs="http://www.w3.org/2001/XMLSchema" xmlns:p="http://schemas.microsoft.com/office/2006/metadata/properties" xmlns:ns3="b0279175-af4c-4bfa-b0e4-5d524cd1cd44" targetNamespace="http://schemas.microsoft.com/office/2006/metadata/properties" ma:root="true" ma:fieldsID="e0ac5169b36a0a0ff237ef4c20480270" ns3:_="">
     <xsd:import namespace="b0279175-af4c-4bfa-b0e4-5d524cd1cd44"/>
@@ -4675,13 +4689,15 @@
 </ct:contentTypeSchema>
 </file>
 
-<file path=customXml/item4.xml><?xml version="1.0" encoding="utf-8"?>
-<p:properties xmlns:p="http://schemas.microsoft.com/office/2006/metadata/properties" xmlns:xsi="http://www.w3.org/2001/XMLSchema-instance" xmlns:pc="http://schemas.microsoft.com/office/infopath/2007/PartnerControls">
-  <documentManagement/>
-</p:properties>
+<file path=customXml/itemProps1.xml><?xml version="1.0" encoding="utf-8"?>
+<ds:datastoreItem xmlns:ds="http://schemas.openxmlformats.org/officeDocument/2006/customXml" ds:itemID="{09876793-BBD0-4EE9-8ADA-26EBEDAA1009}">
+  <ds:schemaRefs>
+    <ds:schemaRef ds:uri="http://schemas.openxmlformats.org/officeDocument/2006/bibliography"/>
+  </ds:schemaRefs>
+</ds:datastoreItem>
 </file>
 
-<file path=customXml/itemProps1.xml><?xml version="1.0" encoding="utf-8"?>
+<file path=customXml/itemProps2.xml><?xml version="1.0" encoding="utf-8"?>
 <ds:datastoreItem xmlns:ds="http://schemas.openxmlformats.org/officeDocument/2006/customXml" ds:itemID="{E9DD6038-2B0D-4AFF-8F85-B6C78582CF5E}">
   <ds:schemaRefs>
     <ds:schemaRef ds:uri="http://schemas.microsoft.com/sharepoint/v3/contenttype/forms"/>
@@ -4689,15 +4705,16 @@
 </ds:datastoreItem>
 </file>
 
-<file path=customXml/itemProps2.xml><?xml version="1.0" encoding="utf-8"?>
-<ds:datastoreItem xmlns:ds="http://schemas.openxmlformats.org/officeDocument/2006/customXml" ds:itemID="{09876793-BBD0-4EE9-8ADA-26EBEDAA1009}">
+<file path=customXml/itemProps3.xml><?xml version="1.0" encoding="utf-8"?>
+<ds:datastoreItem xmlns:ds="http://schemas.openxmlformats.org/officeDocument/2006/customXml" ds:itemID="{C1CC9D9D-FF16-4A60-9BAB-CDBAE6958BC1}">
   <ds:schemaRefs>
-    <ds:schemaRef ds:uri="http://schemas.openxmlformats.org/officeDocument/2006/bibliography"/>
+    <ds:schemaRef ds:uri="http://schemas.microsoft.com/office/2006/metadata/properties"/>
+    <ds:schemaRef ds:uri="http://schemas.microsoft.com/office/infopath/2007/PartnerControls"/>
   </ds:schemaRefs>
 </ds:datastoreItem>
 </file>
 
-<file path=customXml/itemProps3.xml><?xml version="1.0" encoding="utf-8"?>
+<file path=customXml/itemProps4.xml><?xml version="1.0" encoding="utf-8"?>
 <ds:datastoreItem xmlns:ds="http://schemas.openxmlformats.org/officeDocument/2006/customXml" ds:itemID="{9F5B081E-526F-4B71-89BC-90D533A81CFD}">
   <ds:schemaRefs>
     <ds:schemaRef ds:uri="http://schemas.microsoft.com/office/2006/metadata/contentType"/>
@@ -4713,13 +4730,4 @@
     <ds:schemaRef ds:uri="http://schemas.microsoft.com/internal/obd"/>
   </ds:schemaRefs>
 </ds:datastoreItem>
-</file>
-
-<file path=customXml/itemProps4.xml><?xml version="1.0" encoding="utf-8"?>
-<ds:datastoreItem xmlns:ds="http://schemas.openxmlformats.org/officeDocument/2006/customXml" ds:itemID="{C1CC9D9D-FF16-4A60-9BAB-CDBAE6958BC1}">
-  <ds:schemaRefs>
-    <ds:schemaRef ds:uri="http://schemas.microsoft.com/office/2006/metadata/properties"/>
-    <ds:schemaRef ds:uri="http://schemas.microsoft.com/office/infopath/2007/PartnerControls"/>
-  </ds:schemaRefs>
-</ds:datastoreItem>
 </file>
</xml_diff>